<commit_message>
CHG: update Durchfuehrung allgemein
</commit_message>
<xml_diff>
--- a/Dokumentation/DurchfuehrungGemeinsameAktivitaeten.docx
+++ b/Dokumentation/DurchfuehrungGemeinsameAktivitaeten.docx
@@ -22,78 +22,44 @@
         <w:rPr>
           <w:rFonts w:ascii="Arial" w:hAnsi="Arial" w:cs="Arial"/>
         </w:rPr>
-        <w:t xml:space="preserve">Obwohl sich die drei angewendeten Prozesse in vielen Punkten unterscheiden, gab es auch einige Gemeinsamkeiten, welche </w:t>
-      </w:r>
-      <w:proofErr w:type="spellStart"/>
-      <w:r>
-        <w:rPr>
-          <w:rFonts w:ascii="Arial" w:hAnsi="Arial" w:cs="Arial"/>
-        </w:rPr>
-        <w:t>die</w:t>
-      </w:r>
-      <w:proofErr w:type="spellEnd"/>
-      <w:r>
-        <w:rPr>
-          <w:rFonts w:ascii="Arial" w:hAnsi="Arial" w:cs="Arial"/>
-        </w:rPr>
-        <w:t xml:space="preserve"> Durchführung betreffen. Dazu gehören die Durchführung eines Planungsmeetings am Anfang einer Iteration, ein tägliches </w:t>
-      </w:r>
-      <w:proofErr w:type="spellStart"/>
-      <w:r>
-        <w:rPr>
-          <w:rFonts w:ascii="Arial" w:hAnsi="Arial" w:cs="Arial"/>
-        </w:rPr>
-        <w:t>Standup</w:t>
-      </w:r>
-      <w:proofErr w:type="spellEnd"/>
-      <w:r>
-        <w:rPr>
-          <w:rFonts w:ascii="Arial" w:hAnsi="Arial" w:cs="Arial"/>
-        </w:rPr>
-        <w:t xml:space="preserve">-Meeting sowie die </w:t>
-      </w:r>
-      <w:r>
-        <w:rPr>
-          <w:rFonts w:ascii="Arial" w:hAnsi="Arial" w:cs="Arial"/>
-          <w:color w:val="000000"/>
-        </w:rPr>
-        <w:t xml:space="preserve">grundlegende, </w:t>
-      </w:r>
-      <w:proofErr w:type="spellStart"/>
-      <w:r>
-        <w:rPr>
-          <w:rFonts w:ascii="Arial" w:hAnsi="Arial" w:cs="Arial"/>
-          <w:color w:val="000000"/>
-        </w:rPr>
-        <w:t>initiale</w:t>
-      </w:r>
-      <w:proofErr w:type="spellEnd"/>
-      <w:r>
-        <w:rPr>
-          <w:rFonts w:ascii="Arial" w:hAnsi="Arial" w:cs="Arial"/>
-          <w:color w:val="000000"/>
-        </w:rPr>
-        <w:t xml:space="preserve"> Umsetzung der Boards</w:t>
-      </w:r>
-      <w:r>
-        <w:rPr>
-          <w:rFonts w:ascii="Arial" w:hAnsi="Arial" w:cs="Arial"/>
-        </w:rPr>
-        <w:t xml:space="preserve">. Des Weiteren wurde zur Sicherung der Codequalität und Testabdeckung regelmäßig </w:t>
-      </w:r>
-      <w:proofErr w:type="spellStart"/>
-      <w:r>
-        <w:rPr>
-          <w:rFonts w:ascii="Arial" w:hAnsi="Arial" w:cs="Arial"/>
-        </w:rPr>
-        <w:t>SonarQube</w:t>
-      </w:r>
-      <w:proofErr w:type="spellEnd"/>
-      <w:r>
-        <w:rPr>
-          <w:rFonts w:ascii="Arial" w:hAnsi="Arial" w:cs="Arial"/>
-        </w:rPr>
-        <w:t xml:space="preserve"> ausgeführt. Die eben gennannten Punkte werden in diesem Kapitel allgemein für alle drei Prozesse beschrieben.</w:t>
+        <w:t xml:space="preserve">Obwohl sich die drei angewendeten Prozesse in vielen Punkten unterscheiden, gab es auch einige Gemeinsamkeiten, welche die Durchführung betreffen. Dazu gehören die Durchführung eines Planungsmeetings am Anfang einer Iteration, ein tägliches Standup-Meeting sowie die </w:t>
+      </w:r>
+      <w:r>
+        <w:rPr>
+          <w:rFonts w:ascii="Arial" w:hAnsi="Arial" w:cs="Arial"/>
+          <w:color w:val="000000"/>
+        </w:rPr>
+        <w:t>grundlegende, initiale Umsetzung der Boards</w:t>
+      </w:r>
+      <w:r>
+        <w:rPr>
+          <w:rFonts w:ascii="Arial" w:hAnsi="Arial" w:cs="Arial"/>
+        </w:rPr>
+        <w:t>. Des Weiteren wurde zur Sicherung der Codequalität und Testabdeckung regelmäßig</w:t>
+      </w:r>
+      <w:r>
+        <w:rPr>
+          <w:rFonts w:ascii="Arial" w:hAnsi="Arial" w:cs="Arial"/>
+        </w:rPr>
+        <w:t xml:space="preserve"> in allen Projekten</w:t>
+      </w:r>
+      <w:r>
+        <w:rPr>
+          <w:rFonts w:ascii="Arial" w:hAnsi="Arial" w:cs="Arial"/>
+        </w:rPr>
+        <w:t xml:space="preserve"> SonarQube ausgeführt. Die eben gennannten Punkte werden in diesem Kapitel allgemein für alle drei Prozesse</w:t>
+      </w:r>
+      <w:r>
+        <w:rPr>
+          <w:rFonts w:ascii="Arial" w:hAnsi="Arial" w:cs="Arial"/>
+        </w:rPr>
+        <w:t xml:space="preserve"> </w:t>
+      </w:r>
+      <w:r>
+        <w:rPr>
+          <w:rFonts w:ascii="Arial" w:hAnsi="Arial" w:cs="Arial"/>
+        </w:rPr>
+        <w:t>beschrieben.</w:t>
       </w:r>
     </w:p>
     <w:p>
@@ -107,15 +73,6 @@
       <w:r>
         <w:t>Planungsmeeting</w:t>
       </w:r>
-    </w:p>
-    <w:p>
-      <w:pPr>
-        <w:spacing w:line="360" w:lineRule="auto"/>
-        <w:jc w:val="both"/>
-        <w:rPr>
-          <w:rFonts w:ascii="Arial" w:hAnsi="Arial" w:cs="Arial"/>
-        </w:rPr>
-      </w:pPr>
     </w:p>
     <w:p>
       <w:pPr>
@@ -132,7 +89,21 @@
           <w:rFonts w:ascii="Arial" w:hAnsi="Arial" w:cs="Arial"/>
           <w:color w:val="000000"/>
         </w:rPr>
-        <w:t>Jede Iteration, unabhängig von ihrer Länge</w:t>
+        <w:t>Jede Iteration</w:t>
+      </w:r>
+      <w:r>
+        <w:rPr>
+          <w:rFonts w:ascii="Arial" w:hAnsi="Arial" w:cs="Arial"/>
+          <w:color w:val="000000"/>
+        </w:rPr>
+        <w:t xml:space="preserve"> der drei Projekte</w:t>
+      </w:r>
+      <w:r>
+        <w:rPr>
+          <w:rFonts w:ascii="Arial" w:hAnsi="Arial" w:cs="Arial"/>
+          <w:color w:val="000000"/>
+        </w:rPr>
+        <w:t>, unabhängig von ihrer Länge</w:t>
       </w:r>
       <w:r>
         <w:rPr>
@@ -146,39 +117,21 @@
           <w:rFonts w:ascii="Arial" w:hAnsi="Arial" w:cs="Arial"/>
           <w:color w:val="000000"/>
         </w:rPr>
-        <w:t xml:space="preserve"> begann mit einem Planungsmeeting. In </w:t>
-      </w:r>
-      <w:proofErr w:type="spellStart"/>
-      <w:r>
-        <w:rPr>
-          <w:rFonts w:ascii="Arial" w:hAnsi="Arial" w:cs="Arial"/>
-          <w:color w:val="000000"/>
-        </w:rPr>
-        <w:t>Scrum</w:t>
-      </w:r>
-      <w:proofErr w:type="spellEnd"/>
-      <w:r>
-        <w:rPr>
-          <w:rFonts w:ascii="Arial" w:hAnsi="Arial" w:cs="Arial"/>
-          <w:color w:val="000000"/>
-        </w:rPr>
-        <w:t xml:space="preserve"> wurde dieses </w:t>
-      </w:r>
-      <w:proofErr w:type="spellStart"/>
-      <w:r>
-        <w:rPr>
-          <w:rFonts w:ascii="Arial" w:hAnsi="Arial" w:cs="Arial"/>
-          <w:color w:val="000000"/>
-        </w:rPr>
-        <w:t>Planning</w:t>
-      </w:r>
-      <w:proofErr w:type="spellEnd"/>
-      <w:r>
-        <w:rPr>
-          <w:rFonts w:ascii="Arial" w:hAnsi="Arial" w:cs="Arial"/>
-          <w:color w:val="000000"/>
-        </w:rPr>
-        <w:t xml:space="preserve"> in </w:t>
+        <w:t xml:space="preserve"> begann mit einem Planungsmeeting</w:t>
+      </w:r>
+      <w:r>
+        <w:rPr>
+          <w:rFonts w:ascii="Arial" w:hAnsi="Arial" w:cs="Arial"/>
+          <w:color w:val="000000"/>
+        </w:rPr>
+        <w:t xml:space="preserve"> zur Festlegung der durchzuführenden User Stories</w:t>
+      </w:r>
+      <w:r>
+        <w:rPr>
+          <w:rFonts w:ascii="Arial" w:hAnsi="Arial" w:cs="Arial"/>
+          <w:color w:val="000000"/>
+        </w:rPr>
+        <w:t xml:space="preserve">. In Scrum wurde dieses Planning in </w:t>
       </w:r>
       <w:r>
         <w:rPr>
@@ -199,17 +152,8 @@
           <w:rFonts w:ascii="Arial" w:hAnsi="Arial" w:cs="Arial"/>
           <w:color w:val="000000"/>
         </w:rPr>
-        <w:t xml:space="preserve">ach der vom </w:t>
-      </w:r>
-      <w:proofErr w:type="spellStart"/>
-      <w:r>
-        <w:rPr>
-          <w:rFonts w:ascii="Arial" w:hAnsi="Arial" w:cs="Arial"/>
-          <w:color w:val="000000"/>
-        </w:rPr>
-        <w:t>Product</w:t>
-      </w:r>
-      <w:proofErr w:type="spellEnd"/>
+        <w:t>ach der vom Product Owner</w:t>
+      </w:r>
       <w:r>
         <w:rPr>
           <w:rFonts w:ascii="Arial" w:hAnsi="Arial" w:cs="Arial"/>
@@ -217,122 +161,40 @@
         </w:rPr>
         <w:t xml:space="preserve"> </w:t>
       </w:r>
-      <w:proofErr w:type="spellStart"/>
-      <w:r>
-        <w:rPr>
-          <w:rFonts w:ascii="Arial" w:hAnsi="Arial" w:cs="Arial"/>
-          <w:color w:val="000000"/>
-        </w:rPr>
-        <w:t>Owner</w:t>
-      </w:r>
-      <w:proofErr w:type="spellEnd"/>
-      <w:r>
-        <w:rPr>
-          <w:rFonts w:ascii="Arial" w:hAnsi="Arial" w:cs="Arial"/>
-          <w:color w:val="000000"/>
-        </w:rPr>
-        <w:t xml:space="preserve"> </w:t>
-      </w:r>
-      <w:r>
-        <w:rPr>
-          <w:rFonts w:ascii="Arial" w:hAnsi="Arial" w:cs="Arial"/>
-          <w:color w:val="000000"/>
-        </w:rPr>
-        <w:t xml:space="preserve">vorgegebenen Priorisierung im </w:t>
-      </w:r>
-      <w:proofErr w:type="spellStart"/>
-      <w:r>
-        <w:rPr>
-          <w:rFonts w:ascii="Arial" w:hAnsi="Arial" w:cs="Arial"/>
-          <w:color w:val="000000"/>
-        </w:rPr>
-        <w:t>Product</w:t>
-      </w:r>
-      <w:proofErr w:type="spellEnd"/>
-      <w:r>
-        <w:rPr>
-          <w:rFonts w:ascii="Arial" w:hAnsi="Arial" w:cs="Arial"/>
-          <w:color w:val="000000"/>
-        </w:rPr>
-        <w:t xml:space="preserve"> </w:t>
-      </w:r>
-      <w:proofErr w:type="spellStart"/>
-      <w:r>
-        <w:rPr>
-          <w:rFonts w:ascii="Arial" w:hAnsi="Arial" w:cs="Arial"/>
-          <w:color w:val="000000"/>
-        </w:rPr>
-        <w:t>Backlog</w:t>
-      </w:r>
-      <w:proofErr w:type="spellEnd"/>
-      <w:r>
-        <w:rPr>
-          <w:rFonts w:ascii="Arial" w:hAnsi="Arial" w:cs="Arial"/>
-          <w:color w:val="000000"/>
-        </w:rPr>
-        <w:t xml:space="preserve"> die obersten User Stories mit allen notwendigen Tasks versehen. Im späteren Verlauf des Projekts wurde dies zum Teil während des Sprints erledigt, damit das </w:t>
-      </w:r>
-      <w:proofErr w:type="spellStart"/>
-      <w:r>
-        <w:rPr>
-          <w:rFonts w:ascii="Arial" w:hAnsi="Arial" w:cs="Arial"/>
-          <w:color w:val="000000"/>
-        </w:rPr>
-        <w:t>Planning</w:t>
-      </w:r>
-      <w:proofErr w:type="spellEnd"/>
-      <w:r>
-        <w:rPr>
-          <w:rFonts w:ascii="Arial" w:hAnsi="Arial" w:cs="Arial"/>
-          <w:color w:val="000000"/>
-        </w:rPr>
-        <w:t xml:space="preserve"> nicht zu lange andauert, und hier nur noch geprüft, ob alle Tasks vorhanden sind. Danach fand die Abschätzung der User Stories mit </w:t>
-      </w:r>
-      <w:proofErr w:type="spellStart"/>
-      <w:r>
-        <w:rPr>
-          <w:rFonts w:ascii="Arial" w:hAnsi="Arial" w:cs="Arial"/>
-          <w:color w:val="000000"/>
-        </w:rPr>
-        <w:t>Storypoints</w:t>
-      </w:r>
-      <w:proofErr w:type="spellEnd"/>
-      <w:r>
-        <w:rPr>
-          <w:rFonts w:ascii="Arial" w:hAnsi="Arial" w:cs="Arial"/>
-          <w:color w:val="000000"/>
-        </w:rPr>
-        <w:t xml:space="preserve"> statt und an Hand der </w:t>
-      </w:r>
-      <w:proofErr w:type="spellStart"/>
-      <w:r>
-        <w:rPr>
-          <w:rFonts w:ascii="Arial" w:hAnsi="Arial" w:cs="Arial"/>
-          <w:color w:val="000000"/>
-        </w:rPr>
-        <w:t>Velocity</w:t>
-      </w:r>
-      <w:proofErr w:type="spellEnd"/>
-      <w:r>
-        <w:rPr>
-          <w:rFonts w:ascii="Arial" w:hAnsi="Arial" w:cs="Arial"/>
-          <w:color w:val="000000"/>
-        </w:rPr>
-        <w:t xml:space="preserve"> der vorherigen Sprints wurde vom Team entschieden, wie viele der User Stories bearbeitet werden könnten. Hierbei wurden auch eventuelle Ausfälle von Teammitgliedern durch Urlaub einbezogen und die </w:t>
-      </w:r>
-      <w:r>
-        <w:rPr>
-          <w:rFonts w:ascii="Arial" w:hAnsi="Arial" w:cs="Arial"/>
-          <w:color w:val="000000"/>
-        </w:rPr>
-        <w:t>zu schaffenden</w:t>
-      </w:r>
-      <w:r>
-        <w:rPr>
-          <w:rFonts w:ascii="Arial" w:hAnsi="Arial" w:cs="Arial"/>
-          <w:color w:val="000000"/>
-        </w:rPr>
-        <w:t xml:space="preserve"> Punkte entsprechend angepasst. Im Verlauf des Projekts </w:t>
+      <w:r>
+        <w:rPr>
+          <w:rFonts w:ascii="Arial" w:hAnsi="Arial" w:cs="Arial"/>
+          <w:color w:val="000000"/>
+        </w:rPr>
+        <w:t xml:space="preserve">vorgegebenen Priorisierung im Product Backlog die obersten User Stories mit allen notwendigen Tasks versehen. Im späteren Verlauf des Projekts wurde dies zum Teil während des Sprints erledigt, damit das Planning nicht zu lange andauert, und hier nur noch geprüft, ob alle Tasks vorhanden sind. Danach fand die Abschätzung der User Stories mit Storypoints statt und </w:t>
+      </w:r>
+      <w:r>
+        <w:rPr>
+          <w:rFonts w:ascii="Arial" w:hAnsi="Arial" w:cs="Arial"/>
+          <w:color w:val="000000"/>
+        </w:rPr>
+        <w:t>das Team entschied</w:t>
+      </w:r>
+      <w:r>
+        <w:rPr>
+          <w:rFonts w:ascii="Arial" w:hAnsi="Arial" w:cs="Arial"/>
+          <w:color w:val="000000"/>
+        </w:rPr>
+        <w:t xml:space="preserve">, wie viele der User Stories bearbeitet werden könnten. Hierbei wurden auch eventuelle Ausfälle von Teammitgliedern durch Urlaub </w:t>
+      </w:r>
+      <w:r>
+        <w:rPr>
+          <w:rFonts w:ascii="Arial" w:hAnsi="Arial" w:cs="Arial"/>
+          <w:color w:val="000000"/>
+        </w:rPr>
+        <w:t xml:space="preserve">in die Planung. </w:t>
+      </w:r>
+      <w:r>
+        <w:rPr>
+          <w:rFonts w:ascii="Arial" w:hAnsi="Arial" w:cs="Arial"/>
+          <w:color w:val="000000"/>
+        </w:rPr>
+        <w:t xml:space="preserve">Im Verlauf des Projekts </w:t>
       </w:r>
       <w:r>
         <w:rPr>
@@ -378,33 +240,8 @@
           <w:rFonts w:ascii="Arial" w:hAnsi="Arial" w:cs="Arial"/>
           <w:color w:val="000000"/>
         </w:rPr>
-        <w:t xml:space="preserve">Bei </w:t>
-      </w:r>
-      <w:proofErr w:type="spellStart"/>
-      <w:r>
-        <w:rPr>
-          <w:rFonts w:ascii="Arial" w:hAnsi="Arial" w:cs="Arial"/>
-          <w:color w:val="000000"/>
-        </w:rPr>
-        <w:t>Kanban</w:t>
-      </w:r>
-      <w:proofErr w:type="spellEnd"/>
-      <w:r>
-        <w:rPr>
-          <w:rFonts w:ascii="Arial" w:hAnsi="Arial" w:cs="Arial"/>
-          <w:color w:val="000000"/>
-        </w:rPr>
-        <w:t xml:space="preserve"> verlief die Planung fast analog zu </w:t>
-      </w:r>
-      <w:proofErr w:type="spellStart"/>
-      <w:r>
-        <w:rPr>
-          <w:rFonts w:ascii="Arial" w:hAnsi="Arial" w:cs="Arial"/>
-          <w:color w:val="000000"/>
-        </w:rPr>
-        <w:t>Scrum</w:t>
-      </w:r>
-      <w:proofErr w:type="spellEnd"/>
+        <w:t>Bei Kanban verlief die Planung fast analog zu Scrum</w:t>
+      </w:r>
       <w:r>
         <w:rPr>
           <w:rFonts w:ascii="Arial" w:hAnsi="Arial" w:cs="Arial"/>
@@ -425,6 +262,20 @@
           <w:color w:val="000000"/>
         </w:rPr>
         <w:t xml:space="preserve"> berechnete sich jedoch ebenfalls aus der </w:t>
+      </w:r>
+      <w:r>
+        <w:rPr>
+          <w:rFonts w:ascii="Arial" w:hAnsi="Arial" w:cs="Arial"/>
+          <w:color w:val="000000"/>
+        </w:rPr>
+        <w:t>Erfahrung der</w:t>
+      </w:r>
+      <w:r>
+        <w:rPr>
+          <w:rFonts w:ascii="Arial" w:hAnsi="Arial" w:cs="Arial"/>
+          <w:color w:val="000000"/>
+        </w:rPr>
+        <w:t xml:space="preserve"> vorherigen Itertionen.</w:t>
       </w:r>
     </w:p>
     <w:p>
@@ -442,23 +293,14 @@
           <w:rFonts w:ascii="Arial" w:hAnsi="Arial" w:cs="Arial"/>
           <w:color w:val="000000"/>
         </w:rPr>
-        <w:t xml:space="preserve">Das </w:t>
-      </w:r>
-      <w:proofErr w:type="spellStart"/>
-      <w:r>
-        <w:rPr>
-          <w:rFonts w:ascii="Arial" w:hAnsi="Arial" w:cs="Arial"/>
-          <w:color w:val="000000"/>
-        </w:rPr>
-        <w:t>Planning</w:t>
-      </w:r>
-      <w:proofErr w:type="spellEnd"/>
-      <w:r>
-        <w:rPr>
-          <w:rFonts w:ascii="Arial" w:hAnsi="Arial" w:cs="Arial"/>
-          <w:color w:val="000000"/>
-        </w:rPr>
-        <w:t xml:space="preserve"> für Crystal verlief ähnlich dem der anderen beiden Prozesse. Der Hauptunterschied bestand darin, dass die User Stories bereits  aus der Blitzplanung vorabgeschätzt</w:t>
+        <w:t>Auch d</w:t>
+      </w:r>
+      <w:r>
+        <w:rPr>
+          <w:rFonts w:ascii="Arial" w:hAnsi="Arial" w:cs="Arial"/>
+          <w:color w:val="000000"/>
+        </w:rPr>
+        <w:t>as Planning für Crystal verlief ähnlich dem der anderen beiden Prozesse. Der Hauptunterschied bestand darin, dass die User Stories bereits  aus der Blitzplanung vorabgeschätzt</w:t>
       </w:r>
       <w:r>
         <w:rPr>
@@ -479,7 +321,14 @@
           <w:rFonts w:ascii="Arial" w:hAnsi="Arial" w:cs="Arial"/>
           <w:color w:val="000000"/>
         </w:rPr>
-        <w:t>sowie bereits</w:t>
+        <w:t xml:space="preserve">sowie </w:t>
+      </w:r>
+      <w:r>
+        <w:rPr>
+          <w:rFonts w:ascii="Arial" w:hAnsi="Arial" w:cs="Arial"/>
+          <w:color w:val="000000"/>
+        </w:rPr>
+        <w:t>ihre</w:t>
       </w:r>
       <w:r>
         <w:rPr>
@@ -549,7 +398,49 @@
           <w:rFonts w:ascii="Arial" w:hAnsi="Arial" w:cs="Arial"/>
           <w:color w:val="000000"/>
         </w:rPr>
-        <w:t>ie User Stories neu abgeschätzt und anschließend entsprechend der Priorität und der Zeit, die für die zu planende Iteration zur Verfügung stand, einer der 2 Iterationen der Lieferung zugeordnet.</w:t>
+        <w:t xml:space="preserve">ie User Stories neu abgeschätzt und anschließend entsprechend der Priorität und der </w:t>
+      </w:r>
+      <w:r>
+        <w:rPr>
+          <w:rFonts w:ascii="Arial" w:hAnsi="Arial" w:cs="Arial"/>
+          <w:color w:val="000000"/>
+        </w:rPr>
+        <w:t xml:space="preserve">zur Verfügung stehenden </w:t>
+      </w:r>
+      <w:r>
+        <w:rPr>
+          <w:rFonts w:ascii="Arial" w:hAnsi="Arial" w:cs="Arial"/>
+          <w:color w:val="000000"/>
+        </w:rPr>
+        <w:t>Zeit</w:t>
+      </w:r>
+      <w:r>
+        <w:rPr>
+          <w:rFonts w:ascii="Arial" w:hAnsi="Arial" w:cs="Arial"/>
+          <w:color w:val="000000"/>
+        </w:rPr>
+        <w:t xml:space="preserve"> </w:t>
+      </w:r>
+      <w:r>
+        <w:rPr>
+          <w:rFonts w:ascii="Arial" w:hAnsi="Arial" w:cs="Arial"/>
+          <w:color w:val="000000"/>
+        </w:rPr>
+        <w:t xml:space="preserve">einer der 2 Iterationen </w:t>
+      </w:r>
+      <w:r>
+        <w:rPr>
+          <w:rFonts w:ascii="Arial" w:hAnsi="Arial" w:cs="Arial"/>
+          <w:color w:val="000000"/>
+        </w:rPr>
+        <w:t>der</w:t>
+      </w:r>
+      <w:r>
+        <w:rPr>
+          <w:rFonts w:ascii="Arial" w:hAnsi="Arial" w:cs="Arial"/>
+          <w:color w:val="000000"/>
+        </w:rPr>
+        <w:t xml:space="preserve"> Lieferung zugeordnet.</w:t>
       </w:r>
     </w:p>
     <w:p>
@@ -557,23 +448,382 @@
         <w:pStyle w:val="berschrift1"/>
       </w:pPr>
       <w:r>
-        <w:t xml:space="preserve">Tägliches </w:t>
-      </w:r>
-      <w:proofErr w:type="spellStart"/>
-      <w:r>
-        <w:t>Standup</w:t>
-      </w:r>
-      <w:proofErr w:type="spellEnd"/>
-      <w:r>
-        <w:t>-Meeting (Daily)</w:t>
+        <w:lastRenderedPageBreak/>
+        <w:t>Tägliches Standup-Meeting (Daily)</w:t>
       </w:r>
     </w:p>
     <w:p>
-      <w:bookmarkStart w:id="0" w:name="_GoBack"/>
-      <w:bookmarkEnd w:id="0"/>
+      <w:pPr>
+        <w:spacing w:line="360" w:lineRule="auto"/>
+        <w:jc w:val="both"/>
+        <w:rPr>
+          <w:rFonts w:ascii="Arial" w:hAnsi="Arial" w:cs="Arial"/>
+        </w:rPr>
+      </w:pPr>
+      <w:r>
+        <w:rPr>
+          <w:rFonts w:ascii="Arial" w:hAnsi="Arial" w:cs="Arial"/>
+        </w:rPr>
+        <w:t xml:space="preserve">Tägliche Meetings wurden sowohl für Scrum als auch Kanban und Crystal zur Synchronisierung der Teammitglieder benötigt. </w:t>
+      </w:r>
+      <w:r>
+        <w:rPr>
+          <w:rFonts w:ascii="Arial" w:hAnsi="Arial" w:cs="Arial"/>
+        </w:rPr>
+        <w:t>Sie</w:t>
+      </w:r>
+      <w:r>
+        <w:rPr>
+          <w:rFonts w:ascii="Arial" w:hAnsi="Arial" w:cs="Arial"/>
+        </w:rPr>
+        <w:t xml:space="preserve"> </w:t>
+      </w:r>
+      <w:r>
+        <w:rPr>
+          <w:rFonts w:ascii="Arial" w:hAnsi="Arial" w:cs="Arial"/>
+        </w:rPr>
+        <w:t>fanden</w:t>
+      </w:r>
+      <w:r>
+        <w:rPr>
+          <w:rFonts w:ascii="Arial" w:hAnsi="Arial" w:cs="Arial"/>
+        </w:rPr>
+        <w:t xml:space="preserve"> in der Woche</w:t>
+      </w:r>
+      <w:r>
+        <w:rPr>
+          <w:rFonts w:ascii="Arial" w:hAnsi="Arial" w:cs="Arial"/>
+        </w:rPr>
+        <w:t>,</w:t>
+      </w:r>
+      <w:r>
+        <w:rPr>
+          <w:rFonts w:ascii="Arial" w:hAnsi="Arial" w:cs="Arial"/>
+        </w:rPr>
+        <w:t xml:space="preserve"> </w:t>
+      </w:r>
+      <w:r>
+        <w:rPr>
+          <w:rFonts w:ascii="Arial" w:hAnsi="Arial" w:cs="Arial"/>
+        </w:rPr>
+        <w:t>wenn zeitlich möglich,</w:t>
+      </w:r>
+      <w:r>
+        <w:rPr>
+          <w:rFonts w:ascii="Arial" w:hAnsi="Arial" w:cs="Arial"/>
+        </w:rPr>
+        <w:t xml:space="preserve"> vor der ersten Vorlesung am Morgen und zumindest an einem der Wochenendtage ebenfalls </w:t>
+      </w:r>
+      <w:r>
+        <w:rPr>
+          <w:rFonts w:ascii="Arial" w:hAnsi="Arial" w:cs="Arial"/>
+        </w:rPr>
+        <w:t>vormittags</w:t>
+      </w:r>
+      <w:r>
+        <w:rPr>
+          <w:rFonts w:ascii="Arial" w:hAnsi="Arial" w:cs="Arial"/>
+        </w:rPr>
+        <w:t xml:space="preserve"> statt</w:t>
+      </w:r>
+      <w:r>
+        <w:rPr>
+          <w:rFonts w:ascii="Arial" w:hAnsi="Arial" w:cs="Arial"/>
+        </w:rPr>
+        <w:t xml:space="preserve">. </w:t>
+      </w:r>
+      <w:r>
+        <w:rPr>
+          <w:rFonts w:ascii="Arial" w:hAnsi="Arial" w:cs="Arial"/>
+        </w:rPr>
+        <w:t xml:space="preserve">Während ihres Verlaufs wurde rekapituliert, wer welche Tasks seit dem letzten Daily bearbeitet hatte und was am selben Tag erledigt werden konnte. Außerdem bestand die Möglichkeit, Probleme oder Fragen anzusprechen und um Hilfe zu bitten. Schließlich wurden die elektronischen Boards in beiden Tools aktualisiert und synchronisiert. </w:t>
+      </w:r>
+      <w:r>
+        <w:rPr>
+          <w:rFonts w:ascii="Arial" w:hAnsi="Arial" w:cs="Arial"/>
+        </w:rPr>
+        <w:t xml:space="preserve">Mit </w:t>
+      </w:r>
+      <w:r>
+        <w:rPr>
+          <w:rFonts w:ascii="Arial" w:hAnsi="Arial" w:cs="Arial"/>
+        </w:rPr>
+        <w:t xml:space="preserve">ihrer </w:t>
+      </w:r>
+      <w:r>
+        <w:rPr>
+          <w:rFonts w:ascii="Arial" w:hAnsi="Arial" w:cs="Arial"/>
+        </w:rPr>
+        <w:t xml:space="preserve">Hilfe </w:t>
+      </w:r>
+      <w:r>
+        <w:rPr>
+          <w:rFonts w:ascii="Arial" w:hAnsi="Arial" w:cs="Arial"/>
+        </w:rPr>
+        <w:t xml:space="preserve">war die Durchführung </w:t>
+      </w:r>
+      <w:r>
+        <w:rPr>
+          <w:rFonts w:ascii="Arial" w:hAnsi="Arial" w:cs="Arial"/>
+        </w:rPr>
+        <w:t xml:space="preserve"> der Meetings </w:t>
+      </w:r>
+      <w:r>
+        <w:rPr>
+          <w:rFonts w:ascii="Arial" w:hAnsi="Arial" w:cs="Arial"/>
+        </w:rPr>
+        <w:t>sogar möglich, ohne dass alle Teammitglieder am gleichen Ort w</w:t>
+      </w:r>
+      <w:r>
+        <w:rPr>
+          <w:rFonts w:ascii="Arial" w:hAnsi="Arial" w:cs="Arial"/>
+        </w:rPr>
+        <w:t xml:space="preserve">aren. Hierfür telefonierten sie </w:t>
+      </w:r>
+      <w:r>
+        <w:rPr>
+          <w:rFonts w:ascii="Arial" w:hAnsi="Arial" w:cs="Arial"/>
+        </w:rPr>
+        <w:t>mittels Skype.</w:t>
+      </w:r>
     </w:p>
     <w:p>
       <w:pPr>
+        <w:spacing w:line="360" w:lineRule="auto"/>
+        <w:jc w:val="both"/>
+        <w:rPr>
+          <w:rFonts w:ascii="Arial" w:hAnsi="Arial" w:cs="Arial"/>
+        </w:rPr>
+      </w:pPr>
+      <w:r>
+        <w:rPr>
+          <w:rFonts w:ascii="Arial" w:hAnsi="Arial" w:cs="Arial"/>
+        </w:rPr>
+        <w:t xml:space="preserve">Alle drei Dailys wurden </w:t>
+      </w:r>
+      <w:r>
+        <w:rPr>
+          <w:rFonts w:ascii="Arial" w:hAnsi="Arial" w:cs="Arial"/>
+        </w:rPr>
+        <w:t xml:space="preserve">immer </w:t>
+      </w:r>
+      <w:r>
+        <w:rPr>
+          <w:rFonts w:ascii="Arial" w:hAnsi="Arial" w:cs="Arial"/>
+        </w:rPr>
+        <w:t>direkt hintereinander durchgeführt,</w:t>
+      </w:r>
+      <w:r>
+        <w:rPr>
+          <w:rFonts w:ascii="Arial" w:hAnsi="Arial" w:cs="Arial"/>
+        </w:rPr>
+        <w:t xml:space="preserve"> wobei die Reihenfolge beliebig </w:t>
+      </w:r>
+      <w:r>
+        <w:rPr>
+          <w:rFonts w:ascii="Arial" w:hAnsi="Arial" w:cs="Arial"/>
+        </w:rPr>
+        <w:t>gewählt wurde</w:t>
+      </w:r>
+      <w:r>
+        <w:rPr>
+          <w:rFonts w:ascii="Arial" w:hAnsi="Arial" w:cs="Arial"/>
+        </w:rPr>
+        <w:t>. Dadurch</w:t>
+      </w:r>
+      <w:r>
+        <w:rPr>
+          <w:rFonts w:ascii="Arial" w:hAnsi="Arial" w:cs="Arial"/>
+        </w:rPr>
+        <w:t xml:space="preserve"> </w:t>
+      </w:r>
+      <w:r>
+        <w:rPr>
+          <w:rFonts w:ascii="Arial" w:hAnsi="Arial" w:cs="Arial"/>
+        </w:rPr>
+        <w:t xml:space="preserve">sah oder hörte </w:t>
+      </w:r>
+      <w:r>
+        <w:rPr>
+          <w:rFonts w:ascii="Arial" w:hAnsi="Arial" w:cs="Arial"/>
+        </w:rPr>
+        <w:t xml:space="preserve">jedes Teammitglied </w:t>
+      </w:r>
+      <w:r>
+        <w:rPr>
+          <w:rFonts w:ascii="Arial" w:hAnsi="Arial" w:cs="Arial"/>
+        </w:rPr>
+        <w:t>auch ein Meeting für ein Projekt</w:t>
+      </w:r>
+      <w:r>
+        <w:rPr>
+          <w:rFonts w:ascii="Arial" w:hAnsi="Arial" w:cs="Arial"/>
+        </w:rPr>
+        <w:t xml:space="preserve">, bei dem </w:t>
+      </w:r>
+      <w:r>
+        <w:rPr>
+          <w:rFonts w:ascii="Arial" w:hAnsi="Arial" w:cs="Arial"/>
+        </w:rPr>
+        <w:t>es</w:t>
+      </w:r>
+      <w:r>
+        <w:rPr>
+          <w:rFonts w:ascii="Arial" w:hAnsi="Arial" w:cs="Arial"/>
+        </w:rPr>
+        <w:t xml:space="preserve"> kein Entwickler war. </w:t>
+      </w:r>
+      <w:r>
+        <w:rPr>
+          <w:rFonts w:ascii="Arial" w:hAnsi="Arial" w:cs="Arial"/>
+        </w:rPr>
+        <w:t>Für</w:t>
+      </w:r>
+      <w:r>
+        <w:rPr>
+          <w:rFonts w:ascii="Arial" w:hAnsi="Arial" w:cs="Arial"/>
+        </w:rPr>
+        <w:t xml:space="preserve"> Scrum und Kanban war</w:t>
+      </w:r>
+      <w:r>
+        <w:rPr>
+          <w:rFonts w:ascii="Arial" w:hAnsi="Arial" w:cs="Arial"/>
+        </w:rPr>
+        <w:t>en</w:t>
+      </w:r>
+      <w:r>
+        <w:rPr>
+          <w:rFonts w:ascii="Arial" w:hAnsi="Arial" w:cs="Arial"/>
+        </w:rPr>
+        <w:t xml:space="preserve"> </w:t>
+      </w:r>
+      <w:r>
+        <w:rPr>
+          <w:rFonts w:ascii="Arial" w:hAnsi="Arial" w:cs="Arial"/>
+        </w:rPr>
+        <w:t>sie stattdessen</w:t>
+      </w:r>
+      <w:r>
+        <w:rPr>
+          <w:rFonts w:ascii="Arial" w:hAnsi="Arial" w:cs="Arial"/>
+        </w:rPr>
+        <w:t xml:space="preserve"> </w:t>
+      </w:r>
+      <w:r>
+        <w:rPr>
+          <w:rFonts w:ascii="Arial" w:hAnsi="Arial" w:cs="Arial"/>
+        </w:rPr>
+        <w:t xml:space="preserve">der </w:t>
+      </w:r>
+      <w:r>
+        <w:rPr>
+          <w:rFonts w:ascii="Arial" w:hAnsi="Arial" w:cs="Arial"/>
+        </w:rPr>
+        <w:t>Scrum Master bzw. der Boardverantwortliche. Beide Rollen erlaubten</w:t>
+      </w:r>
+      <w:r>
+        <w:rPr>
+          <w:rFonts w:ascii="Arial" w:hAnsi="Arial" w:cs="Arial"/>
+        </w:rPr>
+        <w:t xml:space="preserve"> oder forderten sogar</w:t>
+      </w:r>
+      <w:r>
+        <w:rPr>
+          <w:rFonts w:ascii="Arial" w:hAnsi="Arial" w:cs="Arial"/>
+        </w:rPr>
+        <w:t xml:space="preserve"> eine </w:t>
+      </w:r>
+      <w:r>
+        <w:rPr>
+          <w:rFonts w:ascii="Arial" w:hAnsi="Arial" w:cs="Arial"/>
+        </w:rPr>
+        <w:t>mindestens</w:t>
+      </w:r>
+      <w:r>
+        <w:rPr>
+          <w:rFonts w:ascii="Arial" w:hAnsi="Arial" w:cs="Arial"/>
+        </w:rPr>
+        <w:t xml:space="preserve"> </w:t>
+      </w:r>
+      <w:r>
+        <w:rPr>
+          <w:rFonts w:ascii="Arial" w:hAnsi="Arial" w:cs="Arial"/>
+        </w:rPr>
+        <w:t>semi-aktive Rolle im Standup. Sie</w:t>
+      </w:r>
+      <w:r>
+        <w:rPr>
+          <w:rFonts w:ascii="Arial" w:hAnsi="Arial" w:cs="Arial"/>
+        </w:rPr>
+        <w:t xml:space="preserve"> musste</w:t>
+      </w:r>
+      <w:r>
+        <w:rPr>
+          <w:rFonts w:ascii="Arial" w:hAnsi="Arial" w:cs="Arial"/>
+        </w:rPr>
+        <w:t>n</w:t>
+      </w:r>
+      <w:r>
+        <w:rPr>
+          <w:rFonts w:ascii="Arial" w:hAnsi="Arial" w:cs="Arial"/>
+        </w:rPr>
+        <w:t xml:space="preserve"> auf das Einhalten der jeweiligen prozess-sp</w:t>
+      </w:r>
+      <w:r>
+        <w:rPr>
+          <w:rFonts w:ascii="Arial" w:hAnsi="Arial" w:cs="Arial"/>
+        </w:rPr>
+        <w:t xml:space="preserve">ezifischen Daily-Regeln </w:t>
+      </w:r>
+      <w:r>
+        <w:rPr>
+          <w:rFonts w:ascii="Arial" w:hAnsi="Arial" w:cs="Arial"/>
+        </w:rPr>
+        <w:t xml:space="preserve">achten und auf </w:t>
+      </w:r>
+      <w:r>
+        <w:rPr>
+          <w:rFonts w:ascii="Arial" w:hAnsi="Arial" w:cs="Arial"/>
+        </w:rPr>
+        <w:t>Verstöße oder B</w:t>
+      </w:r>
+      <w:r>
+        <w:rPr>
+          <w:rFonts w:ascii="Arial" w:hAnsi="Arial" w:cs="Arial"/>
+        </w:rPr>
+        <w:t>o</w:t>
+      </w:r>
+      <w:r>
+        <w:rPr>
+          <w:rFonts w:ascii="Arial" w:hAnsi="Arial" w:cs="Arial"/>
+        </w:rPr>
+        <w:t xml:space="preserve">ard-Unterschiede </w:t>
+      </w:r>
+      <w:r>
+        <w:rPr>
+          <w:rFonts w:ascii="Arial" w:hAnsi="Arial" w:cs="Arial"/>
+        </w:rPr>
+        <w:t>hinweisen.</w:t>
+      </w:r>
+    </w:p>
+    <w:p>
+      <w:pPr>
+        <w:spacing w:line="360" w:lineRule="auto"/>
+        <w:jc w:val="both"/>
+        <w:rPr>
+          <w:rFonts w:ascii="Arial" w:hAnsi="Arial" w:cs="Arial"/>
+        </w:rPr>
+      </w:pPr>
+      <w:r>
+        <w:rPr>
+          <w:rFonts w:ascii="Arial" w:hAnsi="Arial" w:cs="Arial"/>
+          <w:highlight w:val="yellow"/>
+        </w:rPr>
+        <w:t>Hat Crystal sowas????</w:t>
+      </w:r>
+    </w:p>
+    <w:p>
+      <w:pPr>
         <w:pStyle w:val="berschrift1"/>
         <w:rPr>
           <w:sz w:val="24"/>
@@ -582,6 +832,210 @@
       </w:pPr>
       <w:r>
         <w:t>Board</w:t>
+      </w:r>
+    </w:p>
+    <w:p>
+      <w:pPr>
+        <w:spacing w:line="360" w:lineRule="auto"/>
+        <w:jc w:val="both"/>
+        <w:rPr>
+          <w:rFonts w:ascii="Arial" w:eastAsia="Times New Roman" w:hAnsi="Arial" w:cs="Arial"/>
+        </w:rPr>
+      </w:pPr>
+      <w:r>
+        <w:rPr>
+          <w:rFonts w:ascii="Arial" w:eastAsia="Times New Roman" w:hAnsi="Arial" w:cs="Arial"/>
+        </w:rPr>
+        <w:t xml:space="preserve">Anhand der verwendeten Boards konnten die Aufgaben </w:t>
+      </w:r>
+      <w:r>
+        <w:rPr>
+          <w:rFonts w:ascii="Arial" w:eastAsia="Times New Roman" w:hAnsi="Arial" w:cs="Arial"/>
+        </w:rPr>
+        <w:t>an die entsprechenden Entwickler</w:t>
+      </w:r>
+      <w:r>
+        <w:rPr>
+          <w:rFonts w:ascii="Arial" w:eastAsia="Times New Roman" w:hAnsi="Arial" w:cs="Arial"/>
+        </w:rPr>
+        <w:t xml:space="preserve"> verteilt und gegebenenfalls neu zugewiesen werden. Darüber hinaus waren die Boards ein </w:t>
+      </w:r>
+      <w:r>
+        <w:rPr>
+          <w:rFonts w:ascii="Arial" w:eastAsia="Times New Roman" w:hAnsi="Arial" w:cs="Arial"/>
+        </w:rPr>
+        <w:t>hilfreiches</w:t>
+      </w:r>
+      <w:r>
+        <w:rPr>
+          <w:rFonts w:ascii="Arial" w:eastAsia="Times New Roman" w:hAnsi="Arial" w:cs="Arial"/>
+        </w:rPr>
+        <w:t xml:space="preserve"> Mittel</w:t>
+      </w:r>
+      <w:r>
+        <w:rPr>
+          <w:rFonts w:ascii="Arial" w:eastAsia="Times New Roman" w:hAnsi="Arial" w:cs="Arial"/>
+        </w:rPr>
+        <w:t>,</w:t>
+      </w:r>
+      <w:r>
+        <w:rPr>
+          <w:rFonts w:ascii="Arial" w:eastAsia="Times New Roman" w:hAnsi="Arial" w:cs="Arial"/>
+        </w:rPr>
+        <w:t xml:space="preserve"> um den Fortschritt </w:t>
+      </w:r>
+      <w:r>
+        <w:rPr>
+          <w:rFonts w:ascii="Arial" w:eastAsia="Times New Roman" w:hAnsi="Arial" w:cs="Arial"/>
+        </w:rPr>
+        <w:t xml:space="preserve">der User Stories in der entsprechenden Iteration </w:t>
+      </w:r>
+      <w:r>
+        <w:rPr>
+          <w:rFonts w:ascii="Arial" w:eastAsia="Times New Roman" w:hAnsi="Arial" w:cs="Arial"/>
+        </w:rPr>
+        <w:t xml:space="preserve">zu sehen. </w:t>
+      </w:r>
+      <w:r>
+        <w:rPr>
+          <w:rFonts w:ascii="Arial" w:eastAsia="Times New Roman" w:hAnsi="Arial" w:cs="Arial"/>
+        </w:rPr>
+        <w:t>So</w:t>
+      </w:r>
+      <w:r>
+        <w:rPr>
+          <w:rFonts w:ascii="Arial" w:eastAsia="Times New Roman" w:hAnsi="Arial" w:cs="Arial"/>
+        </w:rPr>
+        <w:t xml:space="preserve"> konnten schnell Maßnahmen ergriffen werden, wenn es den Anschein hatte, dass die Aufgaben nicht bis zum Ende der Iteration erledigt werden konnten.</w:t>
+      </w:r>
+    </w:p>
+    <w:p>
+      <w:pPr>
+        <w:spacing w:line="360" w:lineRule="auto"/>
+        <w:jc w:val="both"/>
+        <w:rPr>
+          <w:rFonts w:ascii="Arial" w:eastAsia="Times New Roman" w:hAnsi="Arial" w:cs="Arial"/>
+        </w:rPr>
+      </w:pPr>
+      <w:r>
+        <w:rPr>
+          <w:rFonts w:ascii="Arial" w:eastAsia="Times New Roman" w:hAnsi="Arial" w:cs="Arial"/>
+        </w:rPr>
+        <w:t xml:space="preserve">Vor Beginn der Projektarbeit einigten sich sie Teams </w:t>
+      </w:r>
+      <w:r>
+        <w:rPr>
+          <w:rFonts w:ascii="Arial" w:eastAsia="Times New Roman" w:hAnsi="Arial" w:cs="Arial"/>
+        </w:rPr>
+        <w:t>auf einen bestimmten Ablauf, dem</w:t>
+      </w:r>
+      <w:r>
+        <w:rPr>
+          <w:rFonts w:ascii="Arial" w:eastAsia="Times New Roman" w:hAnsi="Arial" w:cs="Arial"/>
+        </w:rPr>
+        <w:t xml:space="preserve"> alle Task</w:t>
+      </w:r>
+      <w:r>
+        <w:rPr>
+          <w:rFonts w:ascii="Arial" w:eastAsia="Times New Roman" w:hAnsi="Arial" w:cs="Arial"/>
+        </w:rPr>
+        <w:t>s</w:t>
+      </w:r>
+      <w:r>
+        <w:rPr>
+          <w:rFonts w:ascii="Arial" w:eastAsia="Times New Roman" w:hAnsi="Arial" w:cs="Arial"/>
+        </w:rPr>
+        <w:t xml:space="preserve"> bei ihrer Abarbeitung </w:t>
+      </w:r>
+      <w:r>
+        <w:rPr>
+          <w:rFonts w:ascii="Arial" w:eastAsia="Times New Roman" w:hAnsi="Arial" w:cs="Arial"/>
+        </w:rPr>
+        <w:t>folgen</w:t>
+      </w:r>
+      <w:r>
+        <w:rPr>
+          <w:rFonts w:ascii="Arial" w:eastAsia="Times New Roman" w:hAnsi="Arial" w:cs="Arial"/>
+        </w:rPr>
+        <w:t xml:space="preserve"> sollten</w:t>
+      </w:r>
+      <w:r>
+        <w:rPr>
+          <w:rFonts w:ascii="Arial" w:eastAsia="Times New Roman" w:hAnsi="Arial" w:cs="Arial"/>
+        </w:rPr>
+        <w:t xml:space="preserve"> (Abbildung XYZ)</w:t>
+      </w:r>
+      <w:r>
+        <w:rPr>
+          <w:rFonts w:ascii="Arial" w:eastAsia="Times New Roman" w:hAnsi="Arial" w:cs="Arial"/>
+        </w:rPr>
+        <w:t>.</w:t>
+      </w:r>
+      <w:r>
+        <w:rPr>
+          <w:rFonts w:ascii="Arial" w:eastAsia="Times New Roman" w:hAnsi="Arial" w:cs="Arial"/>
+        </w:rPr>
+        <w:t xml:space="preserve"> Dieser wurde durch die Erweiterung von JIRAs Standard-Workflow so gut es ging auf die dortigen Boards und deren Spalten abgebildet und anschließend mit den durch Yodiz bereitgestellten Möglichkeiten in das jeweils </w:t>
+      </w:r>
+      <w:r>
+        <w:rPr>
+          <w:rFonts w:ascii="Arial" w:eastAsia="Times New Roman" w:hAnsi="Arial" w:cs="Arial"/>
+        </w:rPr>
+        <w:t>entsprechende Yodiz-</w:t>
+      </w:r>
+      <w:r>
+        <w:rPr>
+          <w:rFonts w:ascii="Arial" w:eastAsia="Times New Roman" w:hAnsi="Arial" w:cs="Arial"/>
+        </w:rPr>
+        <w:t>Board übertragen</w:t>
+      </w:r>
+      <w:r>
+        <w:rPr>
+          <w:rFonts w:ascii="Arial" w:eastAsia="Times New Roman" w:hAnsi="Arial" w:cs="Arial"/>
+        </w:rPr>
+        <w:t xml:space="preserve">. Die Synchronisierung der Boards war eine der wichtigsten, aber auch schwierigsten Aufgaben während der Projektdurchführung, mit der alle drei Teams zu kämpfen hatten. Während der Ablauf und Boardaufbau für Scrum und Crystal während des gesamten Verlaufs </w:t>
+      </w:r>
+      <w:r>
+        <w:rPr>
+          <w:rFonts w:ascii="Arial" w:eastAsia="Times New Roman" w:hAnsi="Arial" w:cs="Arial"/>
+        </w:rPr>
+        <w:t>gleich</w:t>
+      </w:r>
+      <w:r>
+        <w:rPr>
+          <w:rFonts w:ascii="Arial" w:eastAsia="Times New Roman" w:hAnsi="Arial" w:cs="Arial"/>
+        </w:rPr>
+        <w:t xml:space="preserve"> blieb, veränderte es sich bei Kanban mehrfach. Dies wird im Kapitel zur Durchführung von Kanban näher ausgeführt.</w:t>
+      </w:r>
+    </w:p>
+    <w:p>
+      <w:pPr>
+        <w:spacing w:line="360" w:lineRule="auto"/>
+        <w:jc w:val="both"/>
+        <w:rPr>
+          <w:rFonts w:ascii="Arial" w:eastAsia="Times New Roman" w:hAnsi="Arial" w:cs="Arial"/>
+        </w:rPr>
+      </w:pPr>
+    </w:p>
+    <w:p>
+      <w:pPr>
+        <w:spacing w:line="360" w:lineRule="auto"/>
+        <w:jc w:val="both"/>
+        <w:rPr>
+          <w:rFonts w:ascii="Arial" w:eastAsia="Times New Roman" w:hAnsi="Arial" w:cs="Arial"/>
+        </w:rPr>
+      </w:pPr>
+      <w:r>
+        <w:rPr>
+          <w:rFonts w:ascii="Arial" w:eastAsia="Times New Roman" w:hAnsi="Arial" w:cs="Arial"/>
+        </w:rPr>
+        <w:t>Spalten</w:t>
+      </w:r>
+      <w:r>
+        <w:rPr>
+          <w:rFonts w:ascii="Arial" w:eastAsia="Times New Roman" w:hAnsi="Arial" w:cs="Arial"/>
+        </w:rPr>
+        <w:t xml:space="preserve"> (in Abbildung?)</w:t>
       </w:r>
     </w:p>
     <w:p>
@@ -594,25 +1048,25 @@
           <w:color w:val="000000"/>
         </w:rPr>
       </w:pPr>
-      <w:proofErr w:type="spellStart"/>
-      <w:r>
-        <w:rPr>
-          <w:rFonts w:ascii="Arial" w:hAnsi="Arial" w:cs="Arial"/>
-          <w:color w:val="000000"/>
-        </w:rPr>
-        <w:t>board</w:t>
-      </w:r>
-      <w:proofErr w:type="spellEnd"/>
-      <w:r>
-        <w:rPr>
-          <w:rFonts w:ascii="Arial" w:hAnsi="Arial" w:cs="Arial"/>
-          <w:color w:val="000000"/>
-        </w:rPr>
-        <w:t xml:space="preserve"> (Spalten, synchron halten, Arbeitsablauf)</w:t>
+      <w:r>
+        <w:rPr>
+          <w:rFonts w:ascii="Arial" w:hAnsi="Arial" w:cs="Arial"/>
+          <w:color w:val="000000"/>
+          <w:highlight w:val="yellow"/>
+        </w:rPr>
+        <w:t>Abbildung XYZ</w:t>
       </w:r>
     </w:p>
     <w:p>
       <w:pPr>
+        <w:pStyle w:val="berschrift1"/>
+      </w:pPr>
+      <w:r>
+        <w:t>SonarQube</w:t>
+      </w:r>
+    </w:p>
+    <w:p>
+      <w:pPr>
         <w:spacing w:line="360" w:lineRule="auto"/>
         <w:jc w:val="both"/>
         <w:rPr>
@@ -621,57 +1075,114 @@
       </w:pPr>
       <w:r>
         <w:rPr>
-          <w:rFonts w:ascii="Arial" w:eastAsia="Times New Roman" w:hAnsi="Arial" w:cs="Arial"/>
-          <w:color w:val="FF0000"/>
-        </w:rPr>
-        <w:t>Anhand der verwendeten Boards konnten die Aufgaben gut verteilt werden und gegebenenfalls neu zugewiesen werden. Darüber hinaus waren die Boards ein gutes Mittel um den Fortschritt zu sehen. Einerseits konnten schnell Maßnahmen ergriffen werden, wenn es den Anschein hatte, dass die Aufgaben nicht bis zum Ende der Iteration erledigt werden konnten.</w:t>
+          <w:rFonts w:ascii="Arial" w:hAnsi="Arial" w:cs="Arial"/>
+        </w:rPr>
+        <w:t xml:space="preserve">Für die regelmäßige Kontrolle der Testabdeckung sowie die Überprüfung der Codequalität an Hand einiger Metriken und Java Coding Guidelines wurde SonarQube ab der 3. Woche mindestens einmal wöchentlich </w:t>
+      </w:r>
+      <w:r>
+        <w:rPr>
+          <w:rFonts w:ascii="Arial" w:hAnsi="Arial" w:cs="Arial"/>
+        </w:rPr>
+        <w:t xml:space="preserve">am Iterationsende </w:t>
+      </w:r>
+      <w:r>
+        <w:rPr>
+          <w:rFonts w:ascii="Arial" w:hAnsi="Arial" w:cs="Arial"/>
+        </w:rPr>
+        <w:t>ausgeführt.</w:t>
+      </w:r>
+      <w:r>
+        <w:rPr>
+          <w:rFonts w:ascii="Arial" w:hAnsi="Arial" w:cs="Arial"/>
+        </w:rPr>
+        <w:t xml:space="preserve"> Dieses Codeanalyse-Werkzeug stellt in einer Webseite überblicksartig verschiede Kennzahlen wie </w:t>
+      </w:r>
+      <w:r>
+        <w:rPr>
+          <w:rFonts w:ascii="Arial" w:hAnsi="Arial" w:cs="Arial"/>
+        </w:rPr>
+        <w:t>LOC (</w:t>
+      </w:r>
+      <w:r>
+        <w:rPr>
+          <w:rFonts w:ascii="Arial" w:hAnsi="Arial" w:cs="Arial"/>
+        </w:rPr>
+        <w:t>Lines Of Code</w:t>
+      </w:r>
+      <w:r>
+        <w:rPr>
+          <w:rFonts w:ascii="Arial" w:hAnsi="Arial" w:cs="Arial"/>
+        </w:rPr>
+        <w:t>)</w:t>
+      </w:r>
+      <w:r>
+        <w:rPr>
+          <w:rFonts w:ascii="Arial" w:hAnsi="Arial" w:cs="Arial"/>
+        </w:rPr>
+        <w:t xml:space="preserve"> oder d</w:t>
+      </w:r>
+      <w:r>
+        <w:rPr>
+          <w:rFonts w:ascii="Arial" w:hAnsi="Arial" w:cs="Arial"/>
+        </w:rPr>
+        <w:t>ie Testabdeckung in Prozent dar</w:t>
+      </w:r>
+      <w:r>
+        <w:rPr>
+          <w:rFonts w:ascii="Arial" w:hAnsi="Arial" w:cs="Arial"/>
+        </w:rPr>
+        <w:t xml:space="preserve"> (Screenshot) und half den Teams Problem- oder Hotspot-Klassen</w:t>
+      </w:r>
+      <w:r>
+        <w:rPr>
+          <w:rFonts w:ascii="Arial" w:hAnsi="Arial" w:cs="Arial"/>
+        </w:rPr>
+        <w:t xml:space="preserve"> </w:t>
+      </w:r>
+      <w:r>
+        <w:rPr>
+          <w:rFonts w:ascii="Arial" w:hAnsi="Arial" w:cs="Arial"/>
+        </w:rPr>
+        <w:t xml:space="preserve">zu erkennen und den Code entsprechend der Hinweise zu refaktorieren. </w:t>
+      </w:r>
+      <w:r>
+        <w:rPr>
+          <w:rFonts w:ascii="Arial" w:hAnsi="Arial" w:cs="Arial"/>
+        </w:rPr>
+        <w:t xml:space="preserve">Diese Verbesserungen wurden im Sinne der drei Prozesse und der agilen Software-Entwicklung im Allgemeinen zeitnah, also meist bereits </w:t>
+      </w:r>
+      <w:bookmarkStart w:id="0" w:name="_GoBack"/>
+      <w:bookmarkEnd w:id="0"/>
+      <w:r>
+        <w:rPr>
+          <w:rFonts w:ascii="Arial" w:hAnsi="Arial" w:cs="Arial"/>
+        </w:rPr>
+        <w:t>in der folgenden Iteration, durchgeführt.</w:t>
       </w:r>
     </w:p>
     <w:p>
       <w:pPr>
         <w:spacing w:line="360" w:lineRule="auto"/>
         <w:jc w:val="both"/>
-        <w:textAlignment w:val="baseline"/>
-        <w:rPr>
-          <w:rFonts w:ascii="Arial" w:hAnsi="Arial" w:cs="Arial"/>
-          <w:color w:val="000000"/>
+        <w:rPr>
+          <w:rFonts w:ascii="Arial" w:hAnsi="Arial" w:cs="Arial"/>
         </w:rPr>
       </w:pPr>
     </w:p>
     <w:p>
       <w:pPr>
-        <w:pStyle w:val="berschrift1"/>
-        <w:rPr>
-          <w:sz w:val="24"/>
-          <w:szCs w:val="24"/>
-        </w:rPr>
-      </w:pPr>
-      <w:proofErr w:type="spellStart"/>
-      <w:r>
-        <w:t>SonarQube</w:t>
-      </w:r>
-      <w:proofErr w:type="spellEnd"/>
-    </w:p>
-    <w:p>
-      <w:pPr>
-        <w:numPr>
-          <w:ilvl w:val="0"/>
-          <w:numId w:val="1"/>
-        </w:numPr>
         <w:spacing w:line="360" w:lineRule="auto"/>
         <w:jc w:val="both"/>
-        <w:textAlignment w:val="baseline"/>
-        <w:rPr>
-          <w:rFonts w:ascii="Arial" w:hAnsi="Arial" w:cs="Arial"/>
-          <w:color w:val="000000"/>
-        </w:rPr>
-      </w:pPr>
-      <w:r>
-        <w:rPr>
-          <w:rFonts w:ascii="Arial" w:hAnsi="Arial" w:cs="Arial"/>
-          <w:color w:val="000000"/>
-        </w:rPr>
-        <w:t>SONAR regelmäßig ausführen (kurz erklären warum)</w:t>
+        <w:rPr>
+          <w:rFonts w:ascii="Arial" w:hAnsi="Arial" w:cs="Arial"/>
+        </w:rPr>
+      </w:pPr>
+      <w:r>
+        <w:rPr>
+          <w:rFonts w:ascii="Arial" w:hAnsi="Arial" w:cs="Arial"/>
+          <w:highlight w:val="yellow"/>
+        </w:rPr>
+        <w:t>Screenshot XYZ</w:t>
       </w:r>
     </w:p>
     <w:p>

</xml_diff>

<commit_message>
CHG: gemeinsame aktivitaeten durchfuehrung
</commit_message>
<xml_diff>
--- a/Dokumentation/DurchfuehrungGemeinsameAktivitaeten.docx
+++ b/Dokumentation/DurchfuehrungGemeinsameAktivitaeten.docx
@@ -22,14 +22,44 @@
         <w:rPr>
           <w:rFonts w:ascii="Arial" w:hAnsi="Arial" w:cs="Arial"/>
         </w:rPr>
-        <w:t xml:space="preserve">Obwohl sich die drei angewendeten Prozesse in vielen Punkten unterscheiden, gab es auch einige Gemeinsamkeiten, welche die Durchführung betreffen. Dazu gehören die Durchführung eines Planungsmeetings am Anfang einer Iteration, ein tägliches Standup-Meeting sowie die </w:t>
-      </w:r>
-      <w:r>
-        <w:rPr>
-          <w:rFonts w:ascii="Arial" w:hAnsi="Arial" w:cs="Arial"/>
-          <w:color w:val="000000"/>
-        </w:rPr>
-        <w:t>grundlegende, initiale Umsetzung der Boards</w:t>
+        <w:t xml:space="preserve">Obwohl sich die drei angewendeten Prozesse in vielen Punkten unterscheiden, gab es auch einige Gemeinsamkeiten, welche die Durchführung betreffen. Dazu gehören die Durchführung eines Planungsmeetings am Anfang einer Iteration, ein tägliches </w:t>
+      </w:r>
+      <w:proofErr w:type="spellStart"/>
+      <w:r>
+        <w:rPr>
+          <w:rFonts w:ascii="Arial" w:hAnsi="Arial" w:cs="Arial"/>
+        </w:rPr>
+        <w:t>Standup</w:t>
+      </w:r>
+      <w:proofErr w:type="spellEnd"/>
+      <w:r>
+        <w:rPr>
+          <w:rFonts w:ascii="Arial" w:hAnsi="Arial" w:cs="Arial"/>
+        </w:rPr>
+        <w:t xml:space="preserve">-Meeting sowie die </w:t>
+      </w:r>
+      <w:r>
+        <w:rPr>
+          <w:rFonts w:ascii="Arial" w:hAnsi="Arial" w:cs="Arial"/>
+          <w:color w:val="000000"/>
+        </w:rPr>
+        <w:t xml:space="preserve">grundlegende, </w:t>
+      </w:r>
+      <w:proofErr w:type="spellStart"/>
+      <w:r>
+        <w:rPr>
+          <w:rFonts w:ascii="Arial" w:hAnsi="Arial" w:cs="Arial"/>
+          <w:color w:val="000000"/>
+        </w:rPr>
+        <w:t>initiale</w:t>
+      </w:r>
+      <w:proofErr w:type="spellEnd"/>
+      <w:r>
+        <w:rPr>
+          <w:rFonts w:ascii="Arial" w:hAnsi="Arial" w:cs="Arial"/>
+          <w:color w:val="000000"/>
+        </w:rPr>
+        <w:t xml:space="preserve"> Umsetzung der Boards</w:t>
       </w:r>
       <w:r>
         <w:rPr>
@@ -47,7 +77,21 @@
         <w:rPr>
           <w:rFonts w:ascii="Arial" w:hAnsi="Arial" w:cs="Arial"/>
         </w:rPr>
-        <w:t xml:space="preserve"> SonarQube ausgeführt. Die eben gennannten Punkte werden in diesem Kapitel allgemein für alle drei Prozesse</w:t>
+        <w:t xml:space="preserve"> </w:t>
+      </w:r>
+      <w:proofErr w:type="spellStart"/>
+      <w:r>
+        <w:rPr>
+          <w:rFonts w:ascii="Arial" w:hAnsi="Arial" w:cs="Arial"/>
+        </w:rPr>
+        <w:t>SonarQube</w:t>
+      </w:r>
+      <w:proofErr w:type="spellEnd"/>
+      <w:r>
+        <w:rPr>
+          <w:rFonts w:ascii="Arial" w:hAnsi="Arial" w:cs="Arial"/>
+        </w:rPr>
+        <w:t xml:space="preserve"> ausgeführt. Die eben gennannten Punkte werden in diesem Kapitel allgemein für alle drei Prozesse</w:t>
       </w:r>
       <w:r>
         <w:rPr>
@@ -131,7 +175,39 @@
           <w:rFonts w:ascii="Arial" w:hAnsi="Arial" w:cs="Arial"/>
           <w:color w:val="000000"/>
         </w:rPr>
-        <w:t xml:space="preserve">. In Scrum wurde dieses Planning in </w:t>
+        <w:t xml:space="preserve">. In </w:t>
+      </w:r>
+      <w:proofErr w:type="spellStart"/>
+      <w:r>
+        <w:rPr>
+          <w:rFonts w:ascii="Arial" w:hAnsi="Arial" w:cs="Arial"/>
+          <w:color w:val="000000"/>
+        </w:rPr>
+        <w:t>Scrum</w:t>
+      </w:r>
+      <w:proofErr w:type="spellEnd"/>
+      <w:r>
+        <w:rPr>
+          <w:rFonts w:ascii="Arial" w:hAnsi="Arial" w:cs="Arial"/>
+          <w:color w:val="000000"/>
+        </w:rPr>
+        <w:t xml:space="preserve"> wurde dieses </w:t>
+      </w:r>
+      <w:proofErr w:type="spellStart"/>
+      <w:r>
+        <w:rPr>
+          <w:rFonts w:ascii="Arial" w:hAnsi="Arial" w:cs="Arial"/>
+          <w:color w:val="000000"/>
+        </w:rPr>
+        <w:t>Planning</w:t>
+      </w:r>
+      <w:proofErr w:type="spellEnd"/>
+      <w:r>
+        <w:rPr>
+          <w:rFonts w:ascii="Arial" w:hAnsi="Arial" w:cs="Arial"/>
+          <w:color w:val="000000"/>
+        </w:rPr>
+        <w:t xml:space="preserve"> in </w:t>
       </w:r>
       <w:r>
         <w:rPr>
@@ -152,8 +228,17 @@
           <w:rFonts w:ascii="Arial" w:hAnsi="Arial" w:cs="Arial"/>
           <w:color w:val="000000"/>
         </w:rPr>
-        <w:t>ach der vom Product Owner</w:t>
-      </w:r>
+        <w:t xml:space="preserve">ach der vom </w:t>
+      </w:r>
+      <w:proofErr w:type="spellStart"/>
+      <w:r>
+        <w:rPr>
+          <w:rFonts w:ascii="Arial" w:hAnsi="Arial" w:cs="Arial"/>
+          <w:color w:val="000000"/>
+        </w:rPr>
+        <w:t>Product</w:t>
+      </w:r>
+      <w:proofErr w:type="spellEnd"/>
       <w:r>
         <w:rPr>
           <w:rFonts w:ascii="Arial" w:hAnsi="Arial" w:cs="Arial"/>
@@ -161,12 +246,92 @@
         </w:rPr>
         <w:t xml:space="preserve"> </w:t>
       </w:r>
-      <w:r>
-        <w:rPr>
-          <w:rFonts w:ascii="Arial" w:hAnsi="Arial" w:cs="Arial"/>
-          <w:color w:val="000000"/>
-        </w:rPr>
-        <w:t xml:space="preserve">vorgegebenen Priorisierung im Product Backlog die obersten User Stories mit allen notwendigen Tasks versehen. Im späteren Verlauf des Projekts wurde dies zum Teil während des Sprints erledigt, damit das Planning nicht zu lange andauert, und hier nur noch geprüft, ob alle Tasks vorhanden sind. Danach fand die Abschätzung der User Stories mit Storypoints statt und </w:t>
+      <w:proofErr w:type="spellStart"/>
+      <w:r>
+        <w:rPr>
+          <w:rFonts w:ascii="Arial" w:hAnsi="Arial" w:cs="Arial"/>
+          <w:color w:val="000000"/>
+        </w:rPr>
+        <w:t>Owner</w:t>
+      </w:r>
+      <w:proofErr w:type="spellEnd"/>
+      <w:r>
+        <w:rPr>
+          <w:rFonts w:ascii="Arial" w:hAnsi="Arial" w:cs="Arial"/>
+          <w:color w:val="000000"/>
+        </w:rPr>
+        <w:t xml:space="preserve"> </w:t>
+      </w:r>
+      <w:r>
+        <w:rPr>
+          <w:rFonts w:ascii="Arial" w:hAnsi="Arial" w:cs="Arial"/>
+          <w:color w:val="000000"/>
+        </w:rPr>
+        <w:t xml:space="preserve">vorgegebenen Priorisierung im </w:t>
+      </w:r>
+      <w:proofErr w:type="spellStart"/>
+      <w:r>
+        <w:rPr>
+          <w:rFonts w:ascii="Arial" w:hAnsi="Arial" w:cs="Arial"/>
+          <w:color w:val="000000"/>
+        </w:rPr>
+        <w:t>Product</w:t>
+      </w:r>
+      <w:proofErr w:type="spellEnd"/>
+      <w:r>
+        <w:rPr>
+          <w:rFonts w:ascii="Arial" w:hAnsi="Arial" w:cs="Arial"/>
+          <w:color w:val="000000"/>
+        </w:rPr>
+        <w:t xml:space="preserve"> </w:t>
+      </w:r>
+      <w:proofErr w:type="spellStart"/>
+      <w:r>
+        <w:rPr>
+          <w:rFonts w:ascii="Arial" w:hAnsi="Arial" w:cs="Arial"/>
+          <w:color w:val="000000"/>
+        </w:rPr>
+        <w:t>Backlog</w:t>
+      </w:r>
+      <w:proofErr w:type="spellEnd"/>
+      <w:r>
+        <w:rPr>
+          <w:rFonts w:ascii="Arial" w:hAnsi="Arial" w:cs="Arial"/>
+          <w:color w:val="000000"/>
+        </w:rPr>
+        <w:t xml:space="preserve"> die obersten User Stories mit allen notwendigen Tasks versehen. Im späteren Verlauf des Projekts wurde dies zum Teil während des Sprints erledigt, damit das </w:t>
+      </w:r>
+      <w:proofErr w:type="spellStart"/>
+      <w:r>
+        <w:rPr>
+          <w:rFonts w:ascii="Arial" w:hAnsi="Arial" w:cs="Arial"/>
+          <w:color w:val="000000"/>
+        </w:rPr>
+        <w:t>Planning</w:t>
+      </w:r>
+      <w:proofErr w:type="spellEnd"/>
+      <w:r>
+        <w:rPr>
+          <w:rFonts w:ascii="Arial" w:hAnsi="Arial" w:cs="Arial"/>
+          <w:color w:val="000000"/>
+        </w:rPr>
+        <w:t xml:space="preserve"> nicht zu lange andauert, und hier nur noch geprüft, ob alle Tasks vorhanden sind. Danach fand die Abschätzung der User Stories mit </w:t>
+      </w:r>
+      <w:proofErr w:type="spellStart"/>
+      <w:r>
+        <w:rPr>
+          <w:rFonts w:ascii="Arial" w:hAnsi="Arial" w:cs="Arial"/>
+          <w:color w:val="000000"/>
+        </w:rPr>
+        <w:t>Storypoints</w:t>
+      </w:r>
+      <w:proofErr w:type="spellEnd"/>
+      <w:r>
+        <w:rPr>
+          <w:rFonts w:ascii="Arial" w:hAnsi="Arial" w:cs="Arial"/>
+          <w:color w:val="000000"/>
+        </w:rPr>
+        <w:t xml:space="preserve"> statt und </w:t>
       </w:r>
       <w:r>
         <w:rPr>
@@ -240,8 +405,33 @@
           <w:rFonts w:ascii="Arial" w:hAnsi="Arial" w:cs="Arial"/>
           <w:color w:val="000000"/>
         </w:rPr>
-        <w:t>Bei Kanban verlief die Planung fast analog zu Scrum</w:t>
-      </w:r>
+        <w:t xml:space="preserve">Bei </w:t>
+      </w:r>
+      <w:proofErr w:type="spellStart"/>
+      <w:r>
+        <w:rPr>
+          <w:rFonts w:ascii="Arial" w:hAnsi="Arial" w:cs="Arial"/>
+          <w:color w:val="000000"/>
+        </w:rPr>
+        <w:t>Kanban</w:t>
+      </w:r>
+      <w:proofErr w:type="spellEnd"/>
+      <w:r>
+        <w:rPr>
+          <w:rFonts w:ascii="Arial" w:hAnsi="Arial" w:cs="Arial"/>
+          <w:color w:val="000000"/>
+        </w:rPr>
+        <w:t xml:space="preserve"> verlief die Planung fast analog zu </w:t>
+      </w:r>
+      <w:proofErr w:type="spellStart"/>
+      <w:r>
+        <w:rPr>
+          <w:rFonts w:ascii="Arial" w:hAnsi="Arial" w:cs="Arial"/>
+          <w:color w:val="000000"/>
+        </w:rPr>
+        <w:t>Scrum</w:t>
+      </w:r>
+      <w:proofErr w:type="spellEnd"/>
       <w:r>
         <w:rPr>
           <w:rFonts w:ascii="Arial" w:hAnsi="Arial" w:cs="Arial"/>
@@ -275,7 +465,23 @@
           <w:rFonts w:ascii="Arial" w:hAnsi="Arial" w:cs="Arial"/>
           <w:color w:val="000000"/>
         </w:rPr>
-        <w:t xml:space="preserve"> vorherigen Itertionen.</w:t>
+        <w:t xml:space="preserve"> vorherigen </w:t>
+      </w:r>
+      <w:proofErr w:type="spellStart"/>
+      <w:r>
+        <w:rPr>
+          <w:rFonts w:ascii="Arial" w:hAnsi="Arial" w:cs="Arial"/>
+          <w:color w:val="000000"/>
+        </w:rPr>
+        <w:t>Itertionen</w:t>
+      </w:r>
+      <w:proofErr w:type="spellEnd"/>
+      <w:r>
+        <w:rPr>
+          <w:rFonts w:ascii="Arial" w:hAnsi="Arial" w:cs="Arial"/>
+          <w:color w:val="000000"/>
+        </w:rPr>
+        <w:t>.</w:t>
       </w:r>
     </w:p>
     <w:p>
@@ -300,7 +506,23 @@
           <w:rFonts w:ascii="Arial" w:hAnsi="Arial" w:cs="Arial"/>
           <w:color w:val="000000"/>
         </w:rPr>
-        <w:t>as Planning für Crystal verlief ähnlich dem der anderen beiden Prozesse. Der Hauptunterschied bestand darin, dass die User Stories bereits  aus der Blitzplanung vorabgeschätzt</w:t>
+        <w:t xml:space="preserve">as </w:t>
+      </w:r>
+      <w:proofErr w:type="spellStart"/>
+      <w:r>
+        <w:rPr>
+          <w:rFonts w:ascii="Arial" w:hAnsi="Arial" w:cs="Arial"/>
+          <w:color w:val="000000"/>
+        </w:rPr>
+        <w:t>Planning</w:t>
+      </w:r>
+      <w:proofErr w:type="spellEnd"/>
+      <w:r>
+        <w:rPr>
+          <w:rFonts w:ascii="Arial" w:hAnsi="Arial" w:cs="Arial"/>
+          <w:color w:val="000000"/>
+        </w:rPr>
+        <w:t xml:space="preserve"> für Crystal verlief ähnlich dem der anderen beiden Prozesse. Der Hauptunterschied bestand darin, dass die User Stories bereits  aus der Blitzplanung vorabgeschätzt</w:t>
       </w:r>
       <w:r>
         <w:rPr>
@@ -449,7 +671,15 @@
       </w:pPr>
       <w:r>
         <w:lastRenderedPageBreak/>
-        <w:t>Tägliches Standup-Meeting (Daily)</w:t>
+        <w:t xml:space="preserve">Tägliches </w:t>
+      </w:r>
+      <w:proofErr w:type="spellStart"/>
+      <w:r>
+        <w:t>Standup</w:t>
+      </w:r>
+      <w:proofErr w:type="spellEnd"/>
+      <w:r>
+        <w:t>-Meeting (Daily)</w:t>
       </w:r>
     </w:p>
     <w:p>
@@ -464,7 +694,35 @@
         <w:rPr>
           <w:rFonts w:ascii="Arial" w:hAnsi="Arial" w:cs="Arial"/>
         </w:rPr>
-        <w:t xml:space="preserve">Tägliche Meetings wurden sowohl für Scrum als auch Kanban und Crystal zur Synchronisierung der Teammitglieder benötigt. </w:t>
+        <w:t xml:space="preserve">Tägliche Meetings wurden sowohl für </w:t>
+      </w:r>
+      <w:proofErr w:type="spellStart"/>
+      <w:r>
+        <w:rPr>
+          <w:rFonts w:ascii="Arial" w:hAnsi="Arial" w:cs="Arial"/>
+        </w:rPr>
+        <w:t>Scrum</w:t>
+      </w:r>
+      <w:proofErr w:type="spellEnd"/>
+      <w:r>
+        <w:rPr>
+          <w:rFonts w:ascii="Arial" w:hAnsi="Arial" w:cs="Arial"/>
+        </w:rPr>
+        <w:t xml:space="preserve"> als auch </w:t>
+      </w:r>
+      <w:proofErr w:type="spellStart"/>
+      <w:r>
+        <w:rPr>
+          <w:rFonts w:ascii="Arial" w:hAnsi="Arial" w:cs="Arial"/>
+        </w:rPr>
+        <w:t>Kanban</w:t>
+      </w:r>
+      <w:proofErr w:type="spellEnd"/>
+      <w:r>
+        <w:rPr>
+          <w:rFonts w:ascii="Arial" w:hAnsi="Arial" w:cs="Arial"/>
+        </w:rPr>
+        <w:t xml:space="preserve"> und Crystal zur Synchronisierung der Teammitglieder benötigt. </w:t>
       </w:r>
       <w:r>
         <w:rPr>
@@ -599,7 +857,21 @@
         <w:rPr>
           <w:rFonts w:ascii="Arial" w:hAnsi="Arial" w:cs="Arial"/>
         </w:rPr>
-        <w:t xml:space="preserve">Alle drei Dailys wurden </w:t>
+        <w:t xml:space="preserve">Alle drei </w:t>
+      </w:r>
+      <w:proofErr w:type="spellStart"/>
+      <w:r>
+        <w:rPr>
+          <w:rFonts w:ascii="Arial" w:hAnsi="Arial" w:cs="Arial"/>
+        </w:rPr>
+        <w:t>Dailys</w:t>
+      </w:r>
+      <w:proofErr w:type="spellEnd"/>
+      <w:r>
+        <w:rPr>
+          <w:rFonts w:ascii="Arial" w:hAnsi="Arial" w:cs="Arial"/>
+        </w:rPr>
+        <w:t xml:space="preserve"> wurden </w:t>
       </w:r>
       <w:r>
         <w:rPr>
@@ -617,13 +889,13 @@
         <w:rPr>
           <w:rFonts w:ascii="Arial" w:hAnsi="Arial" w:cs="Arial"/>
         </w:rPr>
-        <w:t xml:space="preserve"> wobei die Reihenfolge beliebig </w:t>
-      </w:r>
-      <w:r>
-        <w:rPr>
-          <w:rFonts w:ascii="Arial" w:hAnsi="Arial" w:cs="Arial"/>
-        </w:rPr>
-        <w:t>gewählt wurde</w:t>
+        <w:t xml:space="preserve"> wobei die Reihenfolge </w:t>
+      </w:r>
+      <w:r>
+        <w:rPr>
+          <w:rFonts w:ascii="Arial" w:hAnsi="Arial" w:cs="Arial"/>
+        </w:rPr>
+        <w:t>nicht festgelegt war</w:t>
       </w:r>
       <w:r>
         <w:rPr>
@@ -683,7 +955,35 @@
         <w:rPr>
           <w:rFonts w:ascii="Arial" w:hAnsi="Arial" w:cs="Arial"/>
         </w:rPr>
-        <w:t xml:space="preserve"> Scrum und Kanban war</w:t>
+        <w:t xml:space="preserve"> </w:t>
+      </w:r>
+      <w:proofErr w:type="spellStart"/>
+      <w:r>
+        <w:rPr>
+          <w:rFonts w:ascii="Arial" w:hAnsi="Arial" w:cs="Arial"/>
+        </w:rPr>
+        <w:t>Scrum</w:t>
+      </w:r>
+      <w:proofErr w:type="spellEnd"/>
+      <w:r>
+        <w:rPr>
+          <w:rFonts w:ascii="Arial" w:hAnsi="Arial" w:cs="Arial"/>
+        </w:rPr>
+        <w:t xml:space="preserve"> und </w:t>
+      </w:r>
+      <w:proofErr w:type="spellStart"/>
+      <w:r>
+        <w:rPr>
+          <w:rFonts w:ascii="Arial" w:hAnsi="Arial" w:cs="Arial"/>
+        </w:rPr>
+        <w:t>Kanban</w:t>
+      </w:r>
+      <w:proofErr w:type="spellEnd"/>
+      <w:r>
+        <w:rPr>
+          <w:rFonts w:ascii="Arial" w:hAnsi="Arial" w:cs="Arial"/>
+        </w:rPr>
+        <w:t xml:space="preserve"> war</w:t>
       </w:r>
       <w:r>
         <w:rPr>
@@ -715,11 +1015,33 @@
         </w:rPr>
         <w:t xml:space="preserve">der </w:t>
       </w:r>
-      <w:r>
-        <w:rPr>
-          <w:rFonts w:ascii="Arial" w:hAnsi="Arial" w:cs="Arial"/>
-        </w:rPr>
-        <w:t>Scrum Master bzw. der Boardverantwortliche. Beide Rollen erlaubten</w:t>
+      <w:proofErr w:type="spellStart"/>
+      <w:r>
+        <w:rPr>
+          <w:rFonts w:ascii="Arial" w:hAnsi="Arial" w:cs="Arial"/>
+        </w:rPr>
+        <w:t>Scrum</w:t>
+      </w:r>
+      <w:proofErr w:type="spellEnd"/>
+      <w:r>
+        <w:rPr>
+          <w:rFonts w:ascii="Arial" w:hAnsi="Arial" w:cs="Arial"/>
+        </w:rPr>
+        <w:t xml:space="preserve"> Master bzw. der </w:t>
+      </w:r>
+      <w:proofErr w:type="spellStart"/>
+      <w:r>
+        <w:rPr>
+          <w:rFonts w:ascii="Arial" w:hAnsi="Arial" w:cs="Arial"/>
+        </w:rPr>
+        <w:t>Boardverantwortliche</w:t>
+      </w:r>
+      <w:proofErr w:type="spellEnd"/>
+      <w:r>
+        <w:rPr>
+          <w:rFonts w:ascii="Arial" w:hAnsi="Arial" w:cs="Arial"/>
+        </w:rPr>
+        <w:t>. Beide Rollen erlaubten</w:t>
       </w:r>
       <w:r>
         <w:rPr>
@@ -749,7 +1071,21 @@
         <w:rPr>
           <w:rFonts w:ascii="Arial" w:hAnsi="Arial" w:cs="Arial"/>
         </w:rPr>
-        <w:t>semi-aktive Rolle im Standup. Sie</w:t>
+        <w:t xml:space="preserve">semi-aktive Rolle im </w:t>
+      </w:r>
+      <w:proofErr w:type="spellStart"/>
+      <w:r>
+        <w:rPr>
+          <w:rFonts w:ascii="Arial" w:hAnsi="Arial" w:cs="Arial"/>
+        </w:rPr>
+        <w:t>Standup</w:t>
+      </w:r>
+      <w:proofErr w:type="spellEnd"/>
+      <w:r>
+        <w:rPr>
+          <w:rFonts w:ascii="Arial" w:hAnsi="Arial" w:cs="Arial"/>
+        </w:rPr>
+        <w:t>. Sie</w:t>
       </w:r>
       <w:r>
         <w:rPr>
@@ -804,6 +1140,30 @@
           <w:rFonts w:ascii="Arial" w:hAnsi="Arial" w:cs="Arial"/>
         </w:rPr>
         <w:t>hinweisen.</w:t>
+      </w:r>
+      <w:r>
+        <w:rPr>
+          <w:rFonts w:ascii="Arial" w:hAnsi="Arial" w:cs="Arial"/>
+        </w:rPr>
+        <w:t xml:space="preserve"> </w:t>
+      </w:r>
+      <w:r>
+        <w:rPr>
+          <w:rFonts w:ascii="Arial" w:hAnsi="Arial" w:cs="Arial"/>
+        </w:rPr>
+        <w:t>Bei Crystal Clear hingegen genügten die beiden Entwickler.</w:t>
+      </w:r>
+    </w:p>
+    <w:p>
+      <w:pPr>
+        <w:pStyle w:val="berschrift1"/>
+        <w:rPr>
+          <w:sz w:val="24"/>
+          <w:szCs w:val="24"/>
+        </w:rPr>
+      </w:pPr>
+      <w:r>
+        <w:t>Board</w:t>
       </w:r>
     </w:p>
     <w:p>
@@ -811,27 +1171,74 @@
         <w:spacing w:line="360" w:lineRule="auto"/>
         <w:jc w:val="both"/>
         <w:rPr>
-          <w:rFonts w:ascii="Arial" w:hAnsi="Arial" w:cs="Arial"/>
+          <w:rFonts w:ascii="Arial" w:eastAsia="Times New Roman" w:hAnsi="Arial" w:cs="Arial"/>
         </w:rPr>
       </w:pPr>
       <w:r>
         <w:rPr>
-          <w:rFonts w:ascii="Arial" w:hAnsi="Arial" w:cs="Arial"/>
-          <w:highlight w:val="yellow"/>
-        </w:rPr>
-        <w:t>Hat Crystal sowas????</w:t>
-      </w:r>
-    </w:p>
-    <w:p>
-      <w:pPr>
-        <w:pStyle w:val="berschrift1"/>
-        <w:rPr>
-          <w:sz w:val="24"/>
-          <w:szCs w:val="24"/>
-        </w:rPr>
-      </w:pPr>
-      <w:r>
-        <w:t>Board</w:t>
+          <w:rFonts w:ascii="Arial" w:eastAsia="Times New Roman" w:hAnsi="Arial" w:cs="Arial"/>
+        </w:rPr>
+        <w:t xml:space="preserve">Anhand der verwendeten Boards konnten die Aufgaben </w:t>
+      </w:r>
+      <w:r>
+        <w:rPr>
+          <w:rFonts w:ascii="Arial" w:eastAsia="Times New Roman" w:hAnsi="Arial" w:cs="Arial"/>
+        </w:rPr>
+        <w:t>an die entsprechenden Entwickler</w:t>
+      </w:r>
+      <w:r>
+        <w:rPr>
+          <w:rFonts w:ascii="Arial" w:eastAsia="Times New Roman" w:hAnsi="Arial" w:cs="Arial"/>
+        </w:rPr>
+        <w:t xml:space="preserve"> verteilt und gegebenenfalls neu zugewiesen werden. Darüber hinaus waren die Boards ein </w:t>
+      </w:r>
+      <w:r>
+        <w:rPr>
+          <w:rFonts w:ascii="Arial" w:eastAsia="Times New Roman" w:hAnsi="Arial" w:cs="Arial"/>
+        </w:rPr>
+        <w:t>hilfreiches</w:t>
+      </w:r>
+      <w:r>
+        <w:rPr>
+          <w:rFonts w:ascii="Arial" w:eastAsia="Times New Roman" w:hAnsi="Arial" w:cs="Arial"/>
+        </w:rPr>
+        <w:t xml:space="preserve"> Mittel</w:t>
+      </w:r>
+      <w:r>
+        <w:rPr>
+          <w:rFonts w:ascii="Arial" w:eastAsia="Times New Roman" w:hAnsi="Arial" w:cs="Arial"/>
+        </w:rPr>
+        <w:t>,</w:t>
+      </w:r>
+      <w:r>
+        <w:rPr>
+          <w:rFonts w:ascii="Arial" w:eastAsia="Times New Roman" w:hAnsi="Arial" w:cs="Arial"/>
+        </w:rPr>
+        <w:t xml:space="preserve"> um den Fortschritt </w:t>
+      </w:r>
+      <w:r>
+        <w:rPr>
+          <w:rFonts w:ascii="Arial" w:eastAsia="Times New Roman" w:hAnsi="Arial" w:cs="Arial"/>
+        </w:rPr>
+        <w:t xml:space="preserve">der User Stories in der entsprechenden Iteration </w:t>
+      </w:r>
+      <w:r>
+        <w:rPr>
+          <w:rFonts w:ascii="Arial" w:eastAsia="Times New Roman" w:hAnsi="Arial" w:cs="Arial"/>
+        </w:rPr>
+        <w:t xml:space="preserve">zu sehen. </w:t>
+      </w:r>
+      <w:r>
+        <w:rPr>
+          <w:rFonts w:ascii="Arial" w:eastAsia="Times New Roman" w:hAnsi="Arial" w:cs="Arial"/>
+        </w:rPr>
+        <w:t>So</w:t>
+      </w:r>
+      <w:r>
+        <w:rPr>
+          <w:rFonts w:ascii="Arial" w:eastAsia="Times New Roman" w:hAnsi="Arial" w:cs="Arial"/>
+        </w:rPr>
+        <w:t xml:space="preserve"> konnten schnell Maßnahmen ergriffen werden, wenn es den Anschein hatte, dass die Aufgaben nicht bis zum Ende der Iteration erledigt werden konnten.</w:t>
       </w:r>
     </w:p>
     <w:p>
@@ -846,68 +1253,116 @@
         <w:rPr>
           <w:rFonts w:ascii="Arial" w:eastAsia="Times New Roman" w:hAnsi="Arial" w:cs="Arial"/>
         </w:rPr>
-        <w:t xml:space="preserve">Anhand der verwendeten Boards konnten die Aufgaben </w:t>
-      </w:r>
-      <w:r>
-        <w:rPr>
-          <w:rFonts w:ascii="Arial" w:eastAsia="Times New Roman" w:hAnsi="Arial" w:cs="Arial"/>
-        </w:rPr>
-        <w:t>an die entsprechenden Entwickler</w:t>
-      </w:r>
-      <w:r>
-        <w:rPr>
-          <w:rFonts w:ascii="Arial" w:eastAsia="Times New Roman" w:hAnsi="Arial" w:cs="Arial"/>
-        </w:rPr>
-        <w:t xml:space="preserve"> verteilt und gegebenenfalls neu zugewiesen werden. Darüber hinaus waren die Boards ein </w:t>
-      </w:r>
-      <w:r>
-        <w:rPr>
-          <w:rFonts w:ascii="Arial" w:eastAsia="Times New Roman" w:hAnsi="Arial" w:cs="Arial"/>
-        </w:rPr>
-        <w:t>hilfreiches</w:t>
-      </w:r>
-      <w:r>
-        <w:rPr>
-          <w:rFonts w:ascii="Arial" w:eastAsia="Times New Roman" w:hAnsi="Arial" w:cs="Arial"/>
-        </w:rPr>
-        <w:t xml:space="preserve"> Mittel</w:t>
-      </w:r>
-      <w:r>
-        <w:rPr>
-          <w:rFonts w:ascii="Arial" w:eastAsia="Times New Roman" w:hAnsi="Arial" w:cs="Arial"/>
-        </w:rPr>
-        <w:t>,</w:t>
-      </w:r>
-      <w:r>
-        <w:rPr>
-          <w:rFonts w:ascii="Arial" w:eastAsia="Times New Roman" w:hAnsi="Arial" w:cs="Arial"/>
-        </w:rPr>
-        <w:t xml:space="preserve"> um den Fortschritt </w:t>
-      </w:r>
-      <w:r>
-        <w:rPr>
-          <w:rFonts w:ascii="Arial" w:eastAsia="Times New Roman" w:hAnsi="Arial" w:cs="Arial"/>
-        </w:rPr>
-        <w:t xml:space="preserve">der User Stories in der entsprechenden Iteration </w:t>
-      </w:r>
-      <w:r>
-        <w:rPr>
-          <w:rFonts w:ascii="Arial" w:eastAsia="Times New Roman" w:hAnsi="Arial" w:cs="Arial"/>
-        </w:rPr>
-        <w:t xml:space="preserve">zu sehen. </w:t>
-      </w:r>
-      <w:r>
-        <w:rPr>
-          <w:rFonts w:ascii="Arial" w:eastAsia="Times New Roman" w:hAnsi="Arial" w:cs="Arial"/>
-        </w:rPr>
-        <w:t>So</w:t>
-      </w:r>
-      <w:r>
-        <w:rPr>
-          <w:rFonts w:ascii="Arial" w:eastAsia="Times New Roman" w:hAnsi="Arial" w:cs="Arial"/>
-        </w:rPr>
-        <w:t xml:space="preserve"> konnten schnell Maßnahmen ergriffen werden, wenn es den Anschein hatte, dass die Aufgaben nicht bis zum Ende der Iteration erledigt werden konnten.</w:t>
-      </w:r>
+        <w:t xml:space="preserve">Vor Beginn der Projektarbeit einigten sich sie Teams </w:t>
+      </w:r>
+      <w:r>
+        <w:rPr>
+          <w:rFonts w:ascii="Arial" w:eastAsia="Times New Roman" w:hAnsi="Arial" w:cs="Arial"/>
+        </w:rPr>
+        <w:t>auf einen bestimmten Ablauf, dem</w:t>
+      </w:r>
+      <w:r>
+        <w:rPr>
+          <w:rFonts w:ascii="Arial" w:eastAsia="Times New Roman" w:hAnsi="Arial" w:cs="Arial"/>
+        </w:rPr>
+        <w:t xml:space="preserve"> alle Task</w:t>
+      </w:r>
+      <w:r>
+        <w:rPr>
+          <w:rFonts w:ascii="Arial" w:eastAsia="Times New Roman" w:hAnsi="Arial" w:cs="Arial"/>
+        </w:rPr>
+        <w:t>s</w:t>
+      </w:r>
+      <w:r>
+        <w:rPr>
+          <w:rFonts w:ascii="Arial" w:eastAsia="Times New Roman" w:hAnsi="Arial" w:cs="Arial"/>
+        </w:rPr>
+        <w:t xml:space="preserve"> bei ihrer Abarbeitung </w:t>
+      </w:r>
+      <w:r>
+        <w:rPr>
+          <w:rFonts w:ascii="Arial" w:eastAsia="Times New Roman" w:hAnsi="Arial" w:cs="Arial"/>
+        </w:rPr>
+        <w:t>folgen</w:t>
+      </w:r>
+      <w:r>
+        <w:rPr>
+          <w:rFonts w:ascii="Arial" w:eastAsia="Times New Roman" w:hAnsi="Arial" w:cs="Arial"/>
+        </w:rPr>
+        <w:t xml:space="preserve"> sollten</w:t>
+      </w:r>
+      <w:r>
+        <w:rPr>
+          <w:rFonts w:ascii="Arial" w:eastAsia="Times New Roman" w:hAnsi="Arial" w:cs="Arial"/>
+        </w:rPr>
+        <w:t xml:space="preserve"> (Abbildung XYZ)</w:t>
+      </w:r>
+      <w:r>
+        <w:rPr>
+          <w:rFonts w:ascii="Arial" w:eastAsia="Times New Roman" w:hAnsi="Arial" w:cs="Arial"/>
+        </w:rPr>
+        <w:t>.</w:t>
+      </w:r>
+      <w:r>
+        <w:rPr>
+          <w:rFonts w:ascii="Arial" w:eastAsia="Times New Roman" w:hAnsi="Arial" w:cs="Arial"/>
+        </w:rPr>
+        <w:t xml:space="preserve"> Dieser wurde durch die Erweiterung von JIRAs Standard-Workflow so gut es ging auf die dortigen Boards und deren Spalten abgebildet und anschließend mit den durch </w:t>
+      </w:r>
+      <w:proofErr w:type="spellStart"/>
+      <w:r>
+        <w:rPr>
+          <w:rFonts w:ascii="Arial" w:eastAsia="Times New Roman" w:hAnsi="Arial" w:cs="Arial"/>
+        </w:rPr>
+        <w:t>Yodiz</w:t>
+      </w:r>
+      <w:proofErr w:type="spellEnd"/>
+      <w:r>
+        <w:rPr>
+          <w:rFonts w:ascii="Arial" w:eastAsia="Times New Roman" w:hAnsi="Arial" w:cs="Arial"/>
+        </w:rPr>
+        <w:t xml:space="preserve"> bereitgestellten Möglichkeiten in das jeweils </w:t>
+      </w:r>
+      <w:r>
+        <w:rPr>
+          <w:rFonts w:ascii="Arial" w:eastAsia="Times New Roman" w:hAnsi="Arial" w:cs="Arial"/>
+        </w:rPr>
+        <w:t xml:space="preserve">entsprechende </w:t>
+      </w:r>
+      <w:proofErr w:type="spellStart"/>
+      <w:r>
+        <w:rPr>
+          <w:rFonts w:ascii="Arial" w:eastAsia="Times New Roman" w:hAnsi="Arial" w:cs="Arial"/>
+        </w:rPr>
+        <w:t>Yodiz</w:t>
+      </w:r>
+      <w:proofErr w:type="spellEnd"/>
+      <w:r>
+        <w:rPr>
+          <w:rFonts w:ascii="Arial" w:eastAsia="Times New Roman" w:hAnsi="Arial" w:cs="Arial"/>
+        </w:rPr>
+        <w:t>-</w:t>
+      </w:r>
+      <w:r>
+        <w:rPr>
+          <w:rFonts w:ascii="Arial" w:eastAsia="Times New Roman" w:hAnsi="Arial" w:cs="Arial"/>
+        </w:rPr>
+        <w:t>Board übertragen</w:t>
+      </w:r>
+      <w:r>
+        <w:rPr>
+          <w:rFonts w:ascii="Arial" w:eastAsia="Times New Roman" w:hAnsi="Arial" w:cs="Arial"/>
+        </w:rPr>
+        <w:t xml:space="preserve">. </w:t>
+      </w:r>
+      <w:r>
+        <w:rPr>
+          <w:rFonts w:ascii="Arial" w:eastAsia="Times New Roman" w:hAnsi="Arial" w:cs="Arial"/>
+        </w:rPr>
+        <w:t>Neu ist dabei nur eine Review-Spalte hinzugekommen, die jedes Ticket durchlaufen muss, bevor es geschlossen werden darf. Dabei muss ein anderer Entwickler sowohl die Funktonalität auf seinem System als auch den geschriebenen Code überprüfen.</w:t>
+      </w:r>
+      <w:bookmarkStart w:id="0" w:name="_GoBack"/>
+      <w:bookmarkEnd w:id="0"/>
     </w:p>
     <w:p>
       <w:pPr>
@@ -921,79 +1376,59 @@
         <w:rPr>
           <w:rFonts w:ascii="Arial" w:eastAsia="Times New Roman" w:hAnsi="Arial" w:cs="Arial"/>
         </w:rPr>
-        <w:t xml:space="preserve">Vor Beginn der Projektarbeit einigten sich sie Teams </w:t>
-      </w:r>
-      <w:r>
-        <w:rPr>
-          <w:rFonts w:ascii="Arial" w:eastAsia="Times New Roman" w:hAnsi="Arial" w:cs="Arial"/>
-        </w:rPr>
-        <w:t>auf einen bestimmten Ablauf, dem</w:t>
-      </w:r>
-      <w:r>
-        <w:rPr>
-          <w:rFonts w:ascii="Arial" w:eastAsia="Times New Roman" w:hAnsi="Arial" w:cs="Arial"/>
-        </w:rPr>
-        <w:t xml:space="preserve"> alle Task</w:t>
-      </w:r>
-      <w:r>
-        <w:rPr>
-          <w:rFonts w:ascii="Arial" w:eastAsia="Times New Roman" w:hAnsi="Arial" w:cs="Arial"/>
-        </w:rPr>
-        <w:t>s</w:t>
-      </w:r>
-      <w:r>
-        <w:rPr>
-          <w:rFonts w:ascii="Arial" w:eastAsia="Times New Roman" w:hAnsi="Arial" w:cs="Arial"/>
-        </w:rPr>
-        <w:t xml:space="preserve"> bei ihrer Abarbeitung </w:t>
-      </w:r>
-      <w:r>
-        <w:rPr>
-          <w:rFonts w:ascii="Arial" w:eastAsia="Times New Roman" w:hAnsi="Arial" w:cs="Arial"/>
-        </w:rPr>
-        <w:t>folgen</w:t>
-      </w:r>
-      <w:r>
-        <w:rPr>
-          <w:rFonts w:ascii="Arial" w:eastAsia="Times New Roman" w:hAnsi="Arial" w:cs="Arial"/>
-        </w:rPr>
-        <w:t xml:space="preserve"> sollten</w:t>
-      </w:r>
-      <w:r>
-        <w:rPr>
-          <w:rFonts w:ascii="Arial" w:eastAsia="Times New Roman" w:hAnsi="Arial" w:cs="Arial"/>
-        </w:rPr>
-        <w:t xml:space="preserve"> (Abbildung XYZ)</w:t>
-      </w:r>
-      <w:r>
-        <w:rPr>
-          <w:rFonts w:ascii="Arial" w:eastAsia="Times New Roman" w:hAnsi="Arial" w:cs="Arial"/>
-        </w:rPr>
-        <w:t>.</w:t>
-      </w:r>
-      <w:r>
-        <w:rPr>
-          <w:rFonts w:ascii="Arial" w:eastAsia="Times New Roman" w:hAnsi="Arial" w:cs="Arial"/>
-        </w:rPr>
-        <w:t xml:space="preserve"> Dieser wurde durch die Erweiterung von JIRAs Standard-Workflow so gut es ging auf die dortigen Boards und deren Spalten abgebildet und anschließend mit den durch Yodiz bereitgestellten Möglichkeiten in das jeweils </w:t>
-      </w:r>
-      <w:r>
-        <w:rPr>
-          <w:rFonts w:ascii="Arial" w:eastAsia="Times New Roman" w:hAnsi="Arial" w:cs="Arial"/>
-        </w:rPr>
-        <w:t>entsprechende Yodiz-</w:t>
-      </w:r>
-      <w:r>
-        <w:rPr>
-          <w:rFonts w:ascii="Arial" w:eastAsia="Times New Roman" w:hAnsi="Arial" w:cs="Arial"/>
-        </w:rPr>
-        <w:t>Board übertragen</w:t>
-      </w:r>
-      <w:r>
-        <w:rPr>
-          <w:rFonts w:ascii="Arial" w:eastAsia="Times New Roman" w:hAnsi="Arial" w:cs="Arial"/>
-        </w:rPr>
-        <w:t xml:space="preserve">. Die Synchronisierung der Boards war eine der wichtigsten, aber auch schwierigsten Aufgaben während der Projektdurchführung, mit der alle drei Teams zu kämpfen hatten. Während der Ablauf und Boardaufbau für Scrum und Crystal während des gesamten Verlaufs </w:t>
+        <w:t xml:space="preserve">Die Synchronisierung der Boards war eine der wichtigsten, aber auch schwierigsten Aufgaben während der Projektdurchführung, mit der alle drei Teams zu kämpfen hatten. Während der Ablauf und </w:t>
+      </w:r>
+      <w:proofErr w:type="spellStart"/>
+      <w:r>
+        <w:rPr>
+          <w:rFonts w:ascii="Arial" w:eastAsia="Times New Roman" w:hAnsi="Arial" w:cs="Arial"/>
+        </w:rPr>
+        <w:t>Boardaufbau</w:t>
+      </w:r>
+      <w:proofErr w:type="spellEnd"/>
+      <w:r>
+        <w:rPr>
+          <w:rFonts w:ascii="Arial" w:eastAsia="Times New Roman" w:hAnsi="Arial" w:cs="Arial"/>
+        </w:rPr>
+        <w:t xml:space="preserve"> für </w:t>
+      </w:r>
+      <w:proofErr w:type="spellStart"/>
+      <w:r>
+        <w:rPr>
+          <w:rFonts w:ascii="Arial" w:eastAsia="Times New Roman" w:hAnsi="Arial" w:cs="Arial"/>
+        </w:rPr>
+        <w:t>Scrum</w:t>
+      </w:r>
+      <w:proofErr w:type="spellEnd"/>
+      <w:r>
+        <w:rPr>
+          <w:rFonts w:ascii="Arial" w:eastAsia="Times New Roman" w:hAnsi="Arial" w:cs="Arial"/>
+        </w:rPr>
+        <w:t xml:space="preserve"> und Crystal </w:t>
+      </w:r>
+      <w:r>
+        <w:rPr>
+          <w:rFonts w:ascii="Arial" w:eastAsia="Times New Roman" w:hAnsi="Arial" w:cs="Arial"/>
+        </w:rPr>
+        <w:t>im</w:t>
+      </w:r>
+      <w:r>
+        <w:rPr>
+          <w:rFonts w:ascii="Arial" w:eastAsia="Times New Roman" w:hAnsi="Arial" w:cs="Arial"/>
+        </w:rPr>
+        <w:t xml:space="preserve"> </w:t>
+      </w:r>
+      <w:r>
+        <w:rPr>
+          <w:rFonts w:ascii="Arial" w:eastAsia="Times New Roman" w:hAnsi="Arial" w:cs="Arial"/>
+        </w:rPr>
+        <w:t>gesamten Projektverlauf</w:t>
+      </w:r>
+      <w:r>
+        <w:rPr>
+          <w:rFonts w:ascii="Arial" w:eastAsia="Times New Roman" w:hAnsi="Arial" w:cs="Arial"/>
+        </w:rPr>
+        <w:t xml:space="preserve"> </w:t>
       </w:r>
       <w:r>
         <w:rPr>
@@ -1005,7 +1440,35 @@
         <w:rPr>
           <w:rFonts w:ascii="Arial" w:eastAsia="Times New Roman" w:hAnsi="Arial" w:cs="Arial"/>
         </w:rPr>
-        <w:t xml:space="preserve"> blieb, veränderte es sich bei Kanban mehrfach. Dies wird im Kapitel zur Durchführung von Kanban näher ausgeführt.</w:t>
+        <w:t xml:space="preserve"> blieb, veränderte es sich bei </w:t>
+      </w:r>
+      <w:proofErr w:type="spellStart"/>
+      <w:r>
+        <w:rPr>
+          <w:rFonts w:ascii="Arial" w:eastAsia="Times New Roman" w:hAnsi="Arial" w:cs="Arial"/>
+        </w:rPr>
+        <w:t>Kanban</w:t>
+      </w:r>
+      <w:proofErr w:type="spellEnd"/>
+      <w:r>
+        <w:rPr>
+          <w:rFonts w:ascii="Arial" w:eastAsia="Times New Roman" w:hAnsi="Arial" w:cs="Arial"/>
+        </w:rPr>
+        <w:t xml:space="preserve"> mehrfach. Dies wird im Kapitel zur Durchführung von </w:t>
+      </w:r>
+      <w:proofErr w:type="spellStart"/>
+      <w:r>
+        <w:rPr>
+          <w:rFonts w:ascii="Arial" w:eastAsia="Times New Roman" w:hAnsi="Arial" w:cs="Arial"/>
+        </w:rPr>
+        <w:t>Kanban</w:t>
+      </w:r>
+      <w:proofErr w:type="spellEnd"/>
+      <w:r>
+        <w:rPr>
+          <w:rFonts w:ascii="Arial" w:eastAsia="Times New Roman" w:hAnsi="Arial" w:cs="Arial"/>
+        </w:rPr>
+        <w:t xml:space="preserve"> näher ausgeführt.</w:t>
       </w:r>
     </w:p>
     <w:p>
@@ -1021,63 +1484,86 @@
       <w:pPr>
         <w:spacing w:line="360" w:lineRule="auto"/>
         <w:jc w:val="both"/>
-        <w:rPr>
-          <w:rFonts w:ascii="Arial" w:eastAsia="Times New Roman" w:hAnsi="Arial" w:cs="Arial"/>
+        <w:textAlignment w:val="baseline"/>
+        <w:rPr>
+          <w:rFonts w:ascii="Arial" w:hAnsi="Arial" w:cs="Arial"/>
+          <w:color w:val="000000"/>
         </w:rPr>
       </w:pPr>
       <w:r>
         <w:rPr>
-          <w:rFonts w:ascii="Arial" w:eastAsia="Times New Roman" w:hAnsi="Arial" w:cs="Arial"/>
-        </w:rPr>
-        <w:t>Spalten</w:t>
-      </w:r>
-      <w:r>
-        <w:rPr>
-          <w:rFonts w:ascii="Arial" w:eastAsia="Times New Roman" w:hAnsi="Arial" w:cs="Arial"/>
-        </w:rPr>
-        <w:t xml:space="preserve"> (in Abbildung?)</w:t>
-      </w:r>
+          <w:rFonts w:ascii="Arial" w:hAnsi="Arial" w:cs="Arial"/>
+          <w:color w:val="000000"/>
+          <w:highlight w:val="yellow"/>
+        </w:rPr>
+        <w:t>Abbildung XYZ</w:t>
+      </w:r>
+    </w:p>
+    <w:p>
+      <w:pPr>
+        <w:pStyle w:val="berschrift1"/>
+      </w:pPr>
+      <w:proofErr w:type="spellStart"/>
+      <w:r>
+        <w:t>SonarQube</w:t>
+      </w:r>
+      <w:proofErr w:type="spellEnd"/>
     </w:p>
     <w:p>
       <w:pPr>
         <w:spacing w:line="360" w:lineRule="auto"/>
         <w:jc w:val="both"/>
-        <w:textAlignment w:val="baseline"/>
-        <w:rPr>
-          <w:rFonts w:ascii="Arial" w:hAnsi="Arial" w:cs="Arial"/>
-          <w:color w:val="000000"/>
+        <w:rPr>
+          <w:rFonts w:ascii="Arial" w:hAnsi="Arial" w:cs="Arial"/>
         </w:rPr>
       </w:pPr>
       <w:r>
         <w:rPr>
           <w:rFonts w:ascii="Arial" w:hAnsi="Arial" w:cs="Arial"/>
-          <w:color w:val="000000"/>
-          <w:highlight w:val="yellow"/>
-        </w:rPr>
-        <w:t>Abbildung XYZ</w:t>
-      </w:r>
-    </w:p>
-    <w:p>
-      <w:pPr>
-        <w:pStyle w:val="berschrift1"/>
-      </w:pPr>
-      <w:r>
+        </w:rPr>
+        <w:t xml:space="preserve">Für die regelmäßige Kontrolle der Testabdeckung sowie die Überprüfung der Codequalität an Hand einiger </w:t>
+      </w:r>
+      <w:proofErr w:type="spellStart"/>
+      <w:r>
+        <w:rPr>
+          <w:rFonts w:ascii="Arial" w:hAnsi="Arial" w:cs="Arial"/>
+        </w:rPr>
+        <w:t>Metriken</w:t>
+      </w:r>
+      <w:proofErr w:type="spellEnd"/>
+      <w:r>
+        <w:rPr>
+          <w:rFonts w:ascii="Arial" w:hAnsi="Arial" w:cs="Arial"/>
+        </w:rPr>
+        <w:t xml:space="preserve"> und Java </w:t>
+      </w:r>
+      <w:proofErr w:type="spellStart"/>
+      <w:r>
+        <w:rPr>
+          <w:rFonts w:ascii="Arial" w:hAnsi="Arial" w:cs="Arial"/>
+        </w:rPr>
+        <w:t>Coding</w:t>
+      </w:r>
+      <w:proofErr w:type="spellEnd"/>
+      <w:r>
+        <w:rPr>
+          <w:rFonts w:ascii="Arial" w:hAnsi="Arial" w:cs="Arial"/>
+        </w:rPr>
+        <w:t xml:space="preserve"> Guidelines wurde </w:t>
+      </w:r>
+      <w:proofErr w:type="spellStart"/>
+      <w:r>
+        <w:rPr>
+          <w:rFonts w:ascii="Arial" w:hAnsi="Arial" w:cs="Arial"/>
+        </w:rPr>
         <w:t>SonarQube</w:t>
       </w:r>
-    </w:p>
-    <w:p>
-      <w:pPr>
-        <w:spacing w:line="360" w:lineRule="auto"/>
-        <w:jc w:val="both"/>
-        <w:rPr>
-          <w:rFonts w:ascii="Arial" w:hAnsi="Arial" w:cs="Arial"/>
-        </w:rPr>
-      </w:pPr>
-      <w:r>
-        <w:rPr>
-          <w:rFonts w:ascii="Arial" w:hAnsi="Arial" w:cs="Arial"/>
-        </w:rPr>
-        <w:t xml:space="preserve">Für die regelmäßige Kontrolle der Testabdeckung sowie die Überprüfung der Codequalität an Hand einiger Metriken und Java Coding Guidelines wurde SonarQube ab der 3. Woche mindestens einmal wöchentlich </w:t>
+      <w:proofErr w:type="spellEnd"/>
+      <w:r>
+        <w:rPr>
+          <w:rFonts w:ascii="Arial" w:hAnsi="Arial" w:cs="Arial"/>
+        </w:rPr>
+        <w:t xml:space="preserve"> ab der 3. Woche mindestens einmal wöchentlich </w:t>
       </w:r>
       <w:r>
         <w:rPr>
@@ -1107,7 +1593,21 @@
         <w:rPr>
           <w:rFonts w:ascii="Arial" w:hAnsi="Arial" w:cs="Arial"/>
         </w:rPr>
-        <w:t>Lines Of Code</w:t>
+        <w:t xml:space="preserve">Lines </w:t>
+      </w:r>
+      <w:proofErr w:type="spellStart"/>
+      <w:r>
+        <w:rPr>
+          <w:rFonts w:ascii="Arial" w:hAnsi="Arial" w:cs="Arial"/>
+        </w:rPr>
+        <w:t>Of</w:t>
+      </w:r>
+      <w:proofErr w:type="spellEnd"/>
+      <w:r>
+        <w:rPr>
+          <w:rFonts w:ascii="Arial" w:hAnsi="Arial" w:cs="Arial"/>
+        </w:rPr>
+        <w:t xml:space="preserve"> Code</w:t>
       </w:r>
       <w:r>
         <w:rPr>
@@ -1131,7 +1631,19 @@
         <w:rPr>
           <w:rFonts w:ascii="Arial" w:hAnsi="Arial" w:cs="Arial"/>
         </w:rPr>
-        <w:t xml:space="preserve"> (Screenshot) und half den Teams Problem- oder Hotspot-Klassen</w:t>
+        <w:t xml:space="preserve"> (Screenshot</w:t>
+      </w:r>
+      <w:r>
+        <w:rPr>
+          <w:rFonts w:ascii="Arial" w:hAnsi="Arial" w:cs="Arial"/>
+        </w:rPr>
+        <w:t xml:space="preserve"> XYZ</w:t>
+      </w:r>
+      <w:r>
+        <w:rPr>
+          <w:rFonts w:ascii="Arial" w:hAnsi="Arial" w:cs="Arial"/>
+        </w:rPr>
+        <w:t>) und half den Teams Problem- oder Hotspot-Klassen</w:t>
       </w:r>
       <w:r>
         <w:rPr>
@@ -1143,21 +1655,27 @@
         <w:rPr>
           <w:rFonts w:ascii="Arial" w:hAnsi="Arial" w:cs="Arial"/>
         </w:rPr>
-        <w:t xml:space="preserve">zu erkennen und den Code entsprechend der Hinweise zu refaktorieren. </w:t>
-      </w:r>
-      <w:r>
-        <w:rPr>
-          <w:rFonts w:ascii="Arial" w:hAnsi="Arial" w:cs="Arial"/>
-        </w:rPr>
-        <w:t xml:space="preserve">Diese Verbesserungen wurden im Sinne der drei Prozesse und der agilen Software-Entwicklung im Allgemeinen zeitnah, also meist bereits </w:t>
-      </w:r>
-      <w:bookmarkStart w:id="0" w:name="_GoBack"/>
-      <w:bookmarkEnd w:id="0"/>
-      <w:r>
-        <w:rPr>
-          <w:rFonts w:ascii="Arial" w:hAnsi="Arial" w:cs="Arial"/>
-        </w:rPr>
-        <w:t>in der folgenden Iteration, durchgeführt.</w:t>
+        <w:t xml:space="preserve">zu erkennen und den Code entsprechend der Hinweise zu </w:t>
+      </w:r>
+      <w:proofErr w:type="spellStart"/>
+      <w:r>
+        <w:rPr>
+          <w:rFonts w:ascii="Arial" w:hAnsi="Arial" w:cs="Arial"/>
+        </w:rPr>
+        <w:t>refaktorieren</w:t>
+      </w:r>
+      <w:proofErr w:type="spellEnd"/>
+      <w:r>
+        <w:rPr>
+          <w:rFonts w:ascii="Arial" w:hAnsi="Arial" w:cs="Arial"/>
+        </w:rPr>
+        <w:t xml:space="preserve">. </w:t>
+      </w:r>
+      <w:r>
+        <w:rPr>
+          <w:rFonts w:ascii="Arial" w:hAnsi="Arial" w:cs="Arial"/>
+        </w:rPr>
+        <w:t>Diese Verbesserungen wurden im Sinne der drei Prozesse und der agilen Software-Entwicklung im Allgemeinen zeitnah, also meist bereits in der folgenden Iteration, durchgeführt.</w:t>
       </w:r>
     </w:p>
     <w:p>
@@ -1183,6 +1701,26 @@
           <w:highlight w:val="yellow"/>
         </w:rPr>
         <w:t>Screenshot XYZ</w:t>
+      </w:r>
+      <w:r>
+        <w:rPr>
+          <w:rFonts w:ascii="Arial" w:hAnsi="Arial" w:cs="Arial"/>
+        </w:rPr>
+        <w:t xml:space="preserve"> </w:t>
+      </w:r>
+      <w:proofErr w:type="spellStart"/>
+      <w:r>
+        <w:rPr>
+          <w:rFonts w:ascii="Arial" w:hAnsi="Arial" w:cs="Arial"/>
+        </w:rPr>
+        <w:t>SonarQube</w:t>
+      </w:r>
+      <w:proofErr w:type="spellEnd"/>
+      <w:r>
+        <w:rPr>
+          <w:rFonts w:ascii="Arial" w:hAnsi="Arial" w:cs="Arial"/>
+        </w:rPr>
+        <w:t>-Dashboard von Crystal Clear (Datum)</w:t>
       </w:r>
     </w:p>
     <w:p>

</xml_diff>